<commit_message>
turn in for BETA
</commit_message>
<xml_diff>
--- a/README.docx
+++ b/README.docx
@@ -1,6 +1,6 @@
 
 <file path=word/document.xml><?xml version="1.0" encoding="utf-8"?>
-<w:document xmlns:wpc="http://schemas.microsoft.com/office/word/2010/wordprocessingCanvas" xmlns:cx="http://schemas.microsoft.com/office/drawing/2014/chartex" xmlns:cx1="http://schemas.microsoft.com/office/drawing/2015/9/8/chartex" xmlns:cx2="http://schemas.microsoft.com/office/drawing/2015/10/21/chartex" xmlns:cx3="http://schemas.microsoft.com/office/drawing/2016/5/9/chartex" xmlns:cx4="http://schemas.microsoft.com/office/drawing/2016/5/10/chartex" xmlns:cx5="http://schemas.microsoft.com/office/drawing/2016/5/11/chartex" xmlns:cx6="http://schemas.microsoft.com/office/drawing/2016/5/12/chartex" xmlns:cx7="http://schemas.microsoft.com/office/drawing/2016/5/13/chartex" xmlns:cx8="http://schemas.microsoft.com/office/drawing/2016/5/14/chartex" xmlns:mc="http://schemas.openxmlformats.org/markup-compatibility/2006" xmlns:aink="http://schemas.microsoft.com/office/drawing/2016/ink" xmlns:am3d="http://schemas.microsoft.com/office/drawing/2017/model3d" xmlns:o="urn:schemas-microsoft-com:office:office" xmlns:r="http://schemas.openxmlformats.org/officeDocument/2006/relationships" xmlns:m="http://schemas.openxmlformats.org/officeDocument/2006/math" xmlns:v="urn:schemas-microsoft-com:vml" xmlns:wp14="http://schemas.microsoft.com/office/word/2010/wordprocessingDrawing" xmlns:wp="http://schemas.openxmlformats.org/drawingml/2006/wordprocessingDrawing" xmlns:w10="urn:schemas-microsoft-com:office:word" xmlns:w="http://schemas.openxmlformats.org/wordprocessingml/2006/main" xmlns:w14="http://schemas.microsoft.com/office/word/2010/wordml" xmlns:w15="http://schemas.microsoft.com/office/word/2012/wordml" xmlns:w16cid="http://schemas.microsoft.com/office/word/2016/wordml/cid" xmlns:w16se="http://schemas.microsoft.com/office/word/2015/wordml/symex" xmlns:wpg="http://schemas.microsoft.com/office/word/2010/wordprocessingGroup" xmlns:wpi="http://schemas.microsoft.com/office/word/2010/wordprocessingInk" xmlns:wne="http://schemas.microsoft.com/office/word/2006/wordml" xmlns:wps="http://schemas.microsoft.com/office/word/2010/wordprocessingShape" mc:Ignorable="w14 w15 w16se w16cid wp14">
+<w:document xmlns:wpc="http://schemas.microsoft.com/office/word/2010/wordprocessingCanvas" xmlns:mo="http://schemas.microsoft.com/office/mac/office/2008/main" xmlns:mc="http://schemas.openxmlformats.org/markup-compatibility/2006" xmlns:mv="urn:schemas-microsoft-com:mac:vml" xmlns:o="urn:schemas-microsoft-com:office:office" xmlns:r="http://schemas.openxmlformats.org/officeDocument/2006/relationships" xmlns:m="http://schemas.openxmlformats.org/officeDocument/2006/math" xmlns:v="urn:schemas-microsoft-com:vml" xmlns:wp14="http://schemas.microsoft.com/office/word/2010/wordprocessingDrawing" xmlns:wp="http://schemas.openxmlformats.org/drawingml/2006/wordprocessingDrawing" xmlns:w10="urn:schemas-microsoft-com:office:word" xmlns:w="http://schemas.openxmlformats.org/wordprocessingml/2006/main" xmlns:w14="http://schemas.microsoft.com/office/word/2010/wordml" xmlns:wpg="http://schemas.microsoft.com/office/word/2010/wordprocessingGroup" xmlns:wpi="http://schemas.microsoft.com/office/word/2010/wordprocessingInk" xmlns:wne="http://schemas.microsoft.com/office/word/2006/wordml" xmlns:wps="http://schemas.microsoft.com/office/word/2010/wordprocessingShape" mc:Ignorable="w14 wp14">
   <w:body>
     <w:p>
       <w:pPr>
@@ -15,8 +15,6 @@
         </w:rPr>
         <w:t>GROUP 2</w:t>
       </w:r>
-      <w:bookmarkStart w:id="0" w:name="_GoBack"/>
-      <w:bookmarkEnd w:id="0"/>
     </w:p>
     <w:p>
       <w:pPr>
@@ -81,15 +79,7 @@
         </w:numPr>
       </w:pPr>
       <w:r>
-        <w:t xml:space="preserve">Worked on </w:t>
-      </w:r>
-      <w:proofErr w:type="gramStart"/>
-      <w:r>
-        <w:t>notifications  w</w:t>
-      </w:r>
-      <w:proofErr w:type="gramEnd"/>
-      <w:r>
-        <w:t>/ Jonathan (in progress for final, not in beta release)</w:t>
+        <w:t>Worked on notifications  w/ Jonathan (in progress for final, not in beta release)</w:t>
       </w:r>
     </w:p>
     <w:p>
@@ -124,15 +114,7 @@
         </w:numPr>
       </w:pPr>
       <w:r>
-        <w:t xml:space="preserve">The </w:t>
-      </w:r>
-      <w:proofErr w:type="spellStart"/>
-      <w:r>
-        <w:t>websocket</w:t>
-      </w:r>
-      <w:proofErr w:type="spellEnd"/>
-      <w:r>
-        <w:t xml:space="preserve"> framework and observer system</w:t>
+        <w:t>The websocket framework and observer system</w:t>
       </w:r>
     </w:p>
     <w:p>
@@ -176,15 +158,7 @@
         </w:numPr>
       </w:pPr>
       <w:r>
-        <w:t xml:space="preserve">Made the controls screen reflect the current state of the printer (temperatures, </w:t>
-      </w:r>
-      <w:proofErr w:type="spellStart"/>
-      <w:r>
-        <w:t>xyz</w:t>
-      </w:r>
-      <w:proofErr w:type="spellEnd"/>
-      <w:r>
-        <w:t xml:space="preserve"> position)</w:t>
+        <w:t>Made the controls screen reflect the current state of the printer (temperatures, xyz position)</w:t>
       </w:r>
     </w:p>
     <w:p>
@@ -205,13 +179,8 @@
           <w:numId w:val="1"/>
         </w:numPr>
       </w:pPr>
-      <w:proofErr w:type="spellStart"/>
-      <w:r>
-        <w:t>Misc</w:t>
-      </w:r>
-      <w:proofErr w:type="spellEnd"/>
-      <w:r>
-        <w:t xml:space="preserve"> fixes for Settings</w:t>
+      <w:r>
+        <w:t>Misc fixes for Settings</w:t>
       </w:r>
     </w:p>
     <w:p>
@@ -221,13 +190,8 @@
           <w:numId w:val="1"/>
         </w:numPr>
       </w:pPr>
-      <w:proofErr w:type="spellStart"/>
-      <w:r>
-        <w:t>Misc</w:t>
-      </w:r>
-      <w:proofErr w:type="spellEnd"/>
-      <w:r>
-        <w:t xml:space="preserve"> UI tweaks</w:t>
+      <w:r>
+        <w:t>Misc UI tweaks</w:t>
       </w:r>
     </w:p>
     <w:p>
@@ -332,15 +296,7 @@
         <w:ind w:left="1440"/>
       </w:pPr>
       <w:r>
-        <w:t xml:space="preserve">Helped connect Status, Controls, and Settings to </w:t>
-      </w:r>
-      <w:proofErr w:type="spellStart"/>
-      <w:r>
-        <w:t>UserDefaults</w:t>
-      </w:r>
-      <w:proofErr w:type="spellEnd"/>
-      <w:r>
-        <w:t xml:space="preserve"> instead of Core data</w:t>
+        <w:t>Helped connect Status, Controls, and Settings to UserDefaults instead of Core data</w:t>
       </w:r>
     </w:p>
     <w:p>
@@ -352,15 +308,7 @@
         <w:ind w:left="1980"/>
       </w:pPr>
       <w:r>
-        <w:t xml:space="preserve">Removed Core Data references and added internal </w:t>
-      </w:r>
-      <w:proofErr w:type="spellStart"/>
-      <w:r>
-        <w:t>NotificationCenter</w:t>
-      </w:r>
-      <w:proofErr w:type="spellEnd"/>
-      <w:r>
-        <w:t xml:space="preserve"> notifications to alert views when Settings have changed</w:t>
+        <w:t>Removed Core Data references and added internal NotificationCenter notifications to alert views when Settings have changed</w:t>
       </w:r>
     </w:p>
     <w:p>
@@ -408,15 +356,7 @@
         <w:ind w:left="1440"/>
       </w:pPr>
       <w:r>
-        <w:t xml:space="preserve">Added max/min options for extruder and heat bed to Settings + sent internal </w:t>
-      </w:r>
-      <w:proofErr w:type="spellStart"/>
-      <w:r>
-        <w:t>notif</w:t>
-      </w:r>
-      <w:proofErr w:type="spellEnd"/>
-      <w:r>
-        <w:t>.</w:t>
+        <w:t>Added max/min options for extruder and heat bed to Settings + sent internal notif.</w:t>
       </w:r>
     </w:p>
     <w:p>
@@ -428,15 +368,7 @@
         <w:ind w:left="1440"/>
       </w:pPr>
       <w:r>
-        <w:t xml:space="preserve">Added camera mirroring options to Settings + sent internal </w:t>
-      </w:r>
-      <w:proofErr w:type="spellStart"/>
-      <w:r>
-        <w:t>notif</w:t>
-      </w:r>
-      <w:proofErr w:type="spellEnd"/>
-      <w:r>
-        <w:t>.</w:t>
+        <w:t>Added camera mirroring options to Settings + sent internal notif.</w:t>
       </w:r>
     </w:p>
     <w:p>
@@ -467,783 +399,69 @@
     <w:p/>
     <w:p/>
     <w:p/>
-    <w:tbl>
-      <w:tblPr>
-        <w:tblStyle w:val="a"/>
-        <w:tblW w:w="9360" w:type="dxa"/>
-        <w:tblBorders>
-          <w:top w:val="single" w:sz="8" w:space="0" w:color="000000"/>
-          <w:left w:val="single" w:sz="8" w:space="0" w:color="000000"/>
-          <w:bottom w:val="single" w:sz="8" w:space="0" w:color="000000"/>
-          <w:right w:val="single" w:sz="8" w:space="0" w:color="000000"/>
-          <w:insideH w:val="single" w:sz="8" w:space="0" w:color="000000"/>
-          <w:insideV w:val="single" w:sz="8" w:space="0" w:color="000000"/>
-        </w:tblBorders>
-        <w:tblLayout w:type="fixed"/>
-        <w:tblLook w:val="0600" w:firstRow="0" w:lastRow="0" w:firstColumn="0" w:lastColumn="0" w:noHBand="1" w:noVBand="1"/>
-      </w:tblPr>
-      <w:tblGrid>
-        <w:gridCol w:w="5880"/>
-        <w:gridCol w:w="3480"/>
-      </w:tblGrid>
-      <w:tr>
-        <w:tc>
-          <w:tcPr>
-            <w:tcW w:w="5880" w:type="dxa"/>
-            <w:shd w:val="clear" w:color="auto" w:fill="auto"/>
-            <w:tcMar>
-              <w:top w:w="100" w:type="dxa"/>
-              <w:left w:w="100" w:type="dxa"/>
-              <w:bottom w:w="100" w:type="dxa"/>
-              <w:right w:w="100" w:type="dxa"/>
-            </w:tcMar>
-          </w:tcPr>
-          <w:p>
-            <w:r>
-              <w:rPr>
-                <w:b/>
-              </w:rPr>
-              <w:t xml:space="preserve">Initial Proposal: </w:t>
-            </w:r>
-          </w:p>
-          <w:p>
-            <w:pPr>
-              <w:pStyle w:val="Heading6"/>
-            </w:pPr>
-            <w:bookmarkStart w:id="1" w:name="_29u0rdjrdr11" w:colFirst="0" w:colLast="0"/>
-            <w:bookmarkEnd w:id="1"/>
-            <w:r>
-              <w:t>Alpha (Mar. 27)</w:t>
-            </w:r>
-          </w:p>
-          <w:p>
-            <w:r>
-              <w:t xml:space="preserve">Control screen </w:t>
-            </w:r>
-          </w:p>
-          <w:p>
-            <w:pPr>
-              <w:numPr>
-                <w:ilvl w:val="0"/>
-                <w:numId w:val="6"/>
-              </w:numPr>
-            </w:pPr>
-            <w:r>
-              <w:t xml:space="preserve">Move printer </w:t>
-            </w:r>
-          </w:p>
-          <w:p>
-            <w:pPr>
-              <w:numPr>
-                <w:ilvl w:val="0"/>
-                <w:numId w:val="3"/>
-              </w:numPr>
-            </w:pPr>
-            <w:r>
-              <w:t>Temperature control/monitoring</w:t>
-            </w:r>
-          </w:p>
-          <w:p>
-            <w:pPr>
-              <w:numPr>
-                <w:ilvl w:val="0"/>
-                <w:numId w:val="3"/>
-              </w:numPr>
-            </w:pPr>
-            <w:r>
-              <w:t>Custom GCODE buttons</w:t>
-            </w:r>
-          </w:p>
-          <w:p/>
-          <w:p>
-            <w:r>
-              <w:t>File screen</w:t>
-            </w:r>
-          </w:p>
-          <w:p>
-            <w:pPr>
-              <w:numPr>
-                <w:ilvl w:val="0"/>
-                <w:numId w:val="3"/>
-              </w:numPr>
-            </w:pPr>
-            <w:r>
-              <w:t xml:space="preserve">Ability to start job </w:t>
-            </w:r>
-          </w:p>
-          <w:p>
-            <w:pPr>
-              <w:numPr>
-                <w:ilvl w:val="0"/>
-                <w:numId w:val="3"/>
-              </w:numPr>
-            </w:pPr>
-            <w:r>
-              <w:t xml:space="preserve">show all files that are on the machine </w:t>
-            </w:r>
-          </w:p>
-          <w:p>
-            <w:pPr>
-              <w:numPr>
-                <w:ilvl w:val="0"/>
-                <w:numId w:val="3"/>
-              </w:numPr>
-            </w:pPr>
-            <w:r>
-              <w:t>Read, modify write time</w:t>
-            </w:r>
-          </w:p>
-          <w:p>
-            <w:pPr>
-              <w:numPr>
-                <w:ilvl w:val="0"/>
-                <w:numId w:val="3"/>
-              </w:numPr>
-            </w:pPr>
-            <w:r>
-              <w:t>What you can print and having the ability to start it</w:t>
-            </w:r>
-          </w:p>
-          <w:p>
-            <w:pPr>
-              <w:numPr>
-                <w:ilvl w:val="0"/>
-                <w:numId w:val="3"/>
-              </w:numPr>
-            </w:pPr>
-            <w:r>
-              <w:t xml:space="preserve">Print time estimates </w:t>
-            </w:r>
-          </w:p>
-          <w:p/>
-          <w:p>
-            <w:r>
-              <w:t xml:space="preserve">Status screen </w:t>
-            </w:r>
-          </w:p>
-          <w:p>
-            <w:pPr>
-              <w:numPr>
-                <w:ilvl w:val="0"/>
-                <w:numId w:val="3"/>
-              </w:numPr>
-            </w:pPr>
-            <w:r>
-              <w:t>Current progress</w:t>
-            </w:r>
-          </w:p>
-          <w:p>
-            <w:pPr>
-              <w:numPr>
-                <w:ilvl w:val="0"/>
-                <w:numId w:val="3"/>
-              </w:numPr>
-            </w:pPr>
-            <w:r>
-              <w:t xml:space="preserve">Time remaining </w:t>
-            </w:r>
-          </w:p>
-          <w:p>
-            <w:pPr>
-              <w:numPr>
-                <w:ilvl w:val="0"/>
-                <w:numId w:val="3"/>
-              </w:numPr>
-            </w:pPr>
-            <w:r>
-              <w:t xml:space="preserve">Current job </w:t>
-            </w:r>
-          </w:p>
-          <w:p>
-            <w:pPr>
-              <w:numPr>
-                <w:ilvl w:val="0"/>
-                <w:numId w:val="3"/>
-              </w:numPr>
-              <w:spacing w:after="240"/>
-            </w:pPr>
-            <w:r>
-              <w:t>Webcam stream</w:t>
-            </w:r>
-          </w:p>
-          <w:p>
-            <w:pPr>
-              <w:pStyle w:val="Heading6"/>
-            </w:pPr>
-            <w:bookmarkStart w:id="2" w:name="_lsso0zyfzatj" w:colFirst="0" w:colLast="0"/>
-            <w:bookmarkEnd w:id="2"/>
-            <w:r>
-              <w:t xml:space="preserve">Beta (Apr. 10) </w:t>
-            </w:r>
-          </w:p>
-          <w:p>
-            <w:r>
-              <w:t>Login screen</w:t>
-            </w:r>
-          </w:p>
-          <w:p>
-            <w:pPr>
-              <w:numPr>
-                <w:ilvl w:val="0"/>
-                <w:numId w:val="3"/>
-              </w:numPr>
-            </w:pPr>
-            <w:r>
-              <w:t>Shows IP address/API key fields</w:t>
-            </w:r>
-          </w:p>
-          <w:p/>
-          <w:p>
-            <w:r>
-              <w:t>Settings screen</w:t>
-            </w:r>
-          </w:p>
-          <w:p>
-            <w:pPr>
-              <w:numPr>
-                <w:ilvl w:val="0"/>
-                <w:numId w:val="3"/>
-              </w:numPr>
-            </w:pPr>
-            <w:r>
-              <w:t>Default file sort options</w:t>
-            </w:r>
-          </w:p>
-          <w:p>
-            <w:pPr>
-              <w:numPr>
-                <w:ilvl w:val="0"/>
-                <w:numId w:val="3"/>
-              </w:numPr>
-            </w:pPr>
-            <w:r>
-              <w:t>Camera mirroring</w:t>
-            </w:r>
-          </w:p>
-          <w:p>
-            <w:pPr>
-              <w:numPr>
-                <w:ilvl w:val="0"/>
-                <w:numId w:val="3"/>
-              </w:numPr>
-            </w:pPr>
-            <w:r>
-              <w:t>XY joystick inverting</w:t>
-            </w:r>
-          </w:p>
-          <w:p>
-            <w:pPr>
-              <w:numPr>
-                <w:ilvl w:val="0"/>
-                <w:numId w:val="7"/>
-              </w:numPr>
-            </w:pPr>
-            <w:r>
-              <w:t>Multiple printers (stretch goal)</w:t>
-            </w:r>
-          </w:p>
-        </w:tc>
-        <w:tc>
-          <w:tcPr>
-            <w:tcW w:w="3480" w:type="dxa"/>
-            <w:shd w:val="clear" w:color="auto" w:fill="auto"/>
-            <w:tcMar>
-              <w:top w:w="100" w:type="dxa"/>
-              <w:left w:w="100" w:type="dxa"/>
-              <w:bottom w:w="100" w:type="dxa"/>
-              <w:right w:w="100" w:type="dxa"/>
-            </w:tcMar>
-          </w:tcPr>
-          <w:p>
-            <w:pPr>
-              <w:rPr>
-                <w:b/>
-              </w:rPr>
-            </w:pPr>
-            <w:r>
-              <w:rPr>
-                <w:b/>
-              </w:rPr>
-              <w:t xml:space="preserve">Deviations: </w:t>
-            </w:r>
-          </w:p>
-          <w:p>
-            <w:pPr>
-              <w:widowControl w:val="0"/>
-              <w:pBdr>
-                <w:top w:val="nil"/>
-                <w:left w:val="nil"/>
-                <w:bottom w:val="nil"/>
-                <w:right w:val="nil"/>
-                <w:between w:val="nil"/>
-              </w:pBdr>
-              <w:spacing w:line="240" w:lineRule="auto"/>
-            </w:pPr>
-          </w:p>
-          <w:p>
-            <w:pPr>
-              <w:widowControl w:val="0"/>
-              <w:pBdr>
-                <w:top w:val="nil"/>
-                <w:left w:val="nil"/>
-                <w:bottom w:val="nil"/>
-                <w:right w:val="nil"/>
-                <w:between w:val="nil"/>
-              </w:pBdr>
-              <w:spacing w:line="240" w:lineRule="auto"/>
-            </w:pPr>
-          </w:p>
-          <w:p>
-            <w:pPr>
-              <w:widowControl w:val="0"/>
-              <w:pBdr>
-                <w:top w:val="nil"/>
-                <w:left w:val="nil"/>
-                <w:bottom w:val="nil"/>
-                <w:right w:val="nil"/>
-                <w:between w:val="nil"/>
-              </w:pBdr>
-              <w:spacing w:line="240" w:lineRule="auto"/>
-            </w:pPr>
-          </w:p>
-          <w:p>
-            <w:pPr>
-              <w:widowControl w:val="0"/>
-              <w:pBdr>
-                <w:top w:val="nil"/>
-                <w:left w:val="nil"/>
-                <w:bottom w:val="nil"/>
-                <w:right w:val="nil"/>
-                <w:between w:val="nil"/>
-              </w:pBdr>
-              <w:spacing w:line="240" w:lineRule="auto"/>
-            </w:pPr>
-          </w:p>
-          <w:p>
-            <w:pPr>
-              <w:widowControl w:val="0"/>
-              <w:pBdr>
-                <w:top w:val="nil"/>
-                <w:left w:val="nil"/>
-                <w:bottom w:val="nil"/>
-                <w:right w:val="nil"/>
-                <w:between w:val="nil"/>
-              </w:pBdr>
-              <w:spacing w:line="240" w:lineRule="auto"/>
-            </w:pPr>
-          </w:p>
-          <w:p>
-            <w:pPr>
-              <w:widowControl w:val="0"/>
-              <w:pBdr>
-                <w:top w:val="nil"/>
-                <w:left w:val="nil"/>
-                <w:bottom w:val="nil"/>
-                <w:right w:val="nil"/>
-                <w:between w:val="nil"/>
-              </w:pBdr>
-              <w:spacing w:line="240" w:lineRule="auto"/>
-            </w:pPr>
-          </w:p>
-          <w:p>
-            <w:pPr>
-              <w:widowControl w:val="0"/>
-              <w:pBdr>
-                <w:top w:val="nil"/>
-                <w:left w:val="nil"/>
-                <w:bottom w:val="nil"/>
-                <w:right w:val="nil"/>
-                <w:between w:val="nil"/>
-              </w:pBdr>
-              <w:spacing w:line="240" w:lineRule="auto"/>
-            </w:pPr>
-          </w:p>
-          <w:p>
-            <w:pPr>
-              <w:widowControl w:val="0"/>
-              <w:pBdr>
-                <w:top w:val="nil"/>
-                <w:left w:val="nil"/>
-                <w:bottom w:val="nil"/>
-                <w:right w:val="nil"/>
-                <w:between w:val="nil"/>
-              </w:pBdr>
-              <w:spacing w:line="240" w:lineRule="auto"/>
-            </w:pPr>
-          </w:p>
-          <w:p>
-            <w:pPr>
-              <w:widowControl w:val="0"/>
-              <w:pBdr>
-                <w:top w:val="nil"/>
-                <w:left w:val="nil"/>
-                <w:bottom w:val="nil"/>
-                <w:right w:val="nil"/>
-                <w:between w:val="nil"/>
-              </w:pBdr>
-              <w:spacing w:line="240" w:lineRule="auto"/>
-            </w:pPr>
-          </w:p>
-          <w:p>
-            <w:pPr>
-              <w:widowControl w:val="0"/>
-              <w:pBdr>
-                <w:top w:val="nil"/>
-                <w:left w:val="nil"/>
-                <w:bottom w:val="nil"/>
-                <w:right w:val="nil"/>
-                <w:between w:val="nil"/>
-              </w:pBdr>
-              <w:spacing w:line="240" w:lineRule="auto"/>
-            </w:pPr>
-          </w:p>
-          <w:p>
-            <w:pPr>
-              <w:widowControl w:val="0"/>
-              <w:pBdr>
-                <w:top w:val="nil"/>
-                <w:left w:val="nil"/>
-                <w:bottom w:val="nil"/>
-                <w:right w:val="nil"/>
-                <w:between w:val="nil"/>
-              </w:pBdr>
-              <w:spacing w:line="240" w:lineRule="auto"/>
-            </w:pPr>
-          </w:p>
-          <w:p>
-            <w:pPr>
-              <w:widowControl w:val="0"/>
-              <w:pBdr>
-                <w:top w:val="nil"/>
-                <w:left w:val="nil"/>
-                <w:bottom w:val="nil"/>
-                <w:right w:val="nil"/>
-                <w:between w:val="nil"/>
-              </w:pBdr>
-              <w:spacing w:line="240" w:lineRule="auto"/>
-            </w:pPr>
-          </w:p>
-          <w:p>
-            <w:pPr>
-              <w:widowControl w:val="0"/>
-              <w:pBdr>
-                <w:top w:val="nil"/>
-                <w:left w:val="nil"/>
-                <w:bottom w:val="nil"/>
-                <w:right w:val="nil"/>
-                <w:between w:val="nil"/>
-              </w:pBdr>
-              <w:spacing w:line="240" w:lineRule="auto"/>
-            </w:pPr>
-          </w:p>
-          <w:p>
-            <w:pPr>
-              <w:widowControl w:val="0"/>
-              <w:pBdr>
-                <w:top w:val="nil"/>
-                <w:left w:val="nil"/>
-                <w:bottom w:val="nil"/>
-                <w:right w:val="nil"/>
-                <w:between w:val="nil"/>
-              </w:pBdr>
-              <w:spacing w:line="240" w:lineRule="auto"/>
-            </w:pPr>
-          </w:p>
-          <w:p>
-            <w:pPr>
-              <w:widowControl w:val="0"/>
-              <w:pBdr>
-                <w:top w:val="nil"/>
-                <w:left w:val="nil"/>
-                <w:bottom w:val="nil"/>
-                <w:right w:val="nil"/>
-                <w:between w:val="nil"/>
-              </w:pBdr>
-              <w:spacing w:line="240" w:lineRule="auto"/>
-            </w:pPr>
-          </w:p>
-          <w:p>
-            <w:pPr>
-              <w:widowControl w:val="0"/>
-              <w:pBdr>
-                <w:top w:val="nil"/>
-                <w:left w:val="nil"/>
-                <w:bottom w:val="nil"/>
-                <w:right w:val="nil"/>
-                <w:between w:val="nil"/>
-              </w:pBdr>
-              <w:spacing w:line="240" w:lineRule="auto"/>
-            </w:pPr>
-          </w:p>
-          <w:p>
-            <w:pPr>
-              <w:widowControl w:val="0"/>
-              <w:pBdr>
-                <w:top w:val="nil"/>
-                <w:left w:val="nil"/>
-                <w:bottom w:val="nil"/>
-                <w:right w:val="nil"/>
-                <w:between w:val="nil"/>
-              </w:pBdr>
-              <w:spacing w:line="240" w:lineRule="auto"/>
-            </w:pPr>
-          </w:p>
-          <w:p>
-            <w:pPr>
-              <w:widowControl w:val="0"/>
-              <w:pBdr>
-                <w:top w:val="nil"/>
-                <w:left w:val="nil"/>
-                <w:bottom w:val="nil"/>
-                <w:right w:val="nil"/>
-                <w:between w:val="nil"/>
-              </w:pBdr>
-              <w:spacing w:line="240" w:lineRule="auto"/>
-            </w:pPr>
-          </w:p>
-          <w:p>
-            <w:pPr>
-              <w:widowControl w:val="0"/>
-              <w:pBdr>
-                <w:top w:val="nil"/>
-                <w:left w:val="nil"/>
-                <w:bottom w:val="nil"/>
-                <w:right w:val="nil"/>
-                <w:between w:val="nil"/>
-              </w:pBdr>
-              <w:spacing w:line="240" w:lineRule="auto"/>
-            </w:pPr>
-          </w:p>
-          <w:p>
-            <w:pPr>
-              <w:widowControl w:val="0"/>
-              <w:pBdr>
-                <w:top w:val="nil"/>
-                <w:left w:val="nil"/>
-                <w:bottom w:val="nil"/>
-                <w:right w:val="nil"/>
-                <w:between w:val="nil"/>
-              </w:pBdr>
-              <w:spacing w:line="240" w:lineRule="auto"/>
-            </w:pPr>
-          </w:p>
-          <w:p>
-            <w:pPr>
-              <w:widowControl w:val="0"/>
-              <w:pBdr>
-                <w:top w:val="nil"/>
-                <w:left w:val="nil"/>
-                <w:bottom w:val="nil"/>
-                <w:right w:val="nil"/>
-                <w:between w:val="nil"/>
-              </w:pBdr>
-              <w:spacing w:line="240" w:lineRule="auto"/>
-            </w:pPr>
-          </w:p>
-          <w:p>
-            <w:pPr>
-              <w:widowControl w:val="0"/>
-              <w:pBdr>
-                <w:top w:val="nil"/>
-                <w:left w:val="nil"/>
-                <w:bottom w:val="nil"/>
-                <w:right w:val="nil"/>
-                <w:between w:val="nil"/>
-              </w:pBdr>
-              <w:spacing w:line="240" w:lineRule="auto"/>
-            </w:pPr>
-          </w:p>
-          <w:p>
-            <w:pPr>
-              <w:widowControl w:val="0"/>
-              <w:pBdr>
-                <w:top w:val="nil"/>
-                <w:left w:val="nil"/>
-                <w:bottom w:val="nil"/>
-                <w:right w:val="nil"/>
-                <w:between w:val="nil"/>
-              </w:pBdr>
-              <w:spacing w:line="240" w:lineRule="auto"/>
-            </w:pPr>
-          </w:p>
-          <w:p>
-            <w:pPr>
-              <w:widowControl w:val="0"/>
-              <w:pBdr>
-                <w:top w:val="nil"/>
-                <w:left w:val="nil"/>
-                <w:bottom w:val="nil"/>
-                <w:right w:val="nil"/>
-                <w:between w:val="nil"/>
-              </w:pBdr>
-              <w:spacing w:line="240" w:lineRule="auto"/>
-            </w:pPr>
-          </w:p>
-          <w:p>
-            <w:pPr>
-              <w:widowControl w:val="0"/>
-              <w:pBdr>
-                <w:top w:val="nil"/>
-                <w:left w:val="nil"/>
-                <w:bottom w:val="nil"/>
-                <w:right w:val="nil"/>
-                <w:between w:val="nil"/>
-              </w:pBdr>
-              <w:spacing w:line="240" w:lineRule="auto"/>
-            </w:pPr>
-          </w:p>
-          <w:p>
-            <w:pPr>
-              <w:widowControl w:val="0"/>
-              <w:pBdr>
-                <w:top w:val="nil"/>
-                <w:left w:val="nil"/>
-                <w:bottom w:val="nil"/>
-                <w:right w:val="nil"/>
-                <w:between w:val="nil"/>
-              </w:pBdr>
-              <w:spacing w:line="240" w:lineRule="auto"/>
-            </w:pPr>
-          </w:p>
-          <w:p>
-            <w:pPr>
-              <w:widowControl w:val="0"/>
-              <w:pBdr>
-                <w:top w:val="nil"/>
-                <w:left w:val="nil"/>
-                <w:bottom w:val="nil"/>
-                <w:right w:val="nil"/>
-                <w:between w:val="nil"/>
-              </w:pBdr>
-              <w:spacing w:line="240" w:lineRule="auto"/>
-            </w:pPr>
-          </w:p>
-          <w:p>
-            <w:pPr>
-              <w:widowControl w:val="0"/>
-              <w:pBdr>
-                <w:top w:val="nil"/>
-                <w:left w:val="nil"/>
-                <w:bottom w:val="nil"/>
-                <w:right w:val="nil"/>
-                <w:between w:val="nil"/>
-              </w:pBdr>
-              <w:spacing w:line="240" w:lineRule="auto"/>
-            </w:pPr>
-          </w:p>
-          <w:p>
-            <w:pPr>
-              <w:widowControl w:val="0"/>
-              <w:pBdr>
-                <w:top w:val="nil"/>
-                <w:left w:val="nil"/>
-                <w:bottom w:val="nil"/>
-                <w:right w:val="nil"/>
-                <w:between w:val="nil"/>
-              </w:pBdr>
-              <w:spacing w:line="240" w:lineRule="auto"/>
-            </w:pPr>
-          </w:p>
-          <w:p>
-            <w:pPr>
-              <w:widowControl w:val="0"/>
-              <w:pBdr>
-                <w:top w:val="nil"/>
-                <w:left w:val="nil"/>
-                <w:bottom w:val="nil"/>
-                <w:right w:val="nil"/>
-                <w:between w:val="nil"/>
-              </w:pBdr>
-              <w:spacing w:line="240" w:lineRule="auto"/>
-            </w:pPr>
-          </w:p>
-          <w:p>
-            <w:pPr>
-              <w:widowControl w:val="0"/>
-              <w:pBdr>
-                <w:top w:val="nil"/>
-                <w:left w:val="nil"/>
-                <w:bottom w:val="nil"/>
-                <w:right w:val="nil"/>
-                <w:between w:val="nil"/>
-              </w:pBdr>
-              <w:spacing w:line="240" w:lineRule="auto"/>
-            </w:pPr>
-          </w:p>
-          <w:p>
-            <w:pPr>
-              <w:widowControl w:val="0"/>
-              <w:pBdr>
-                <w:top w:val="nil"/>
-                <w:left w:val="nil"/>
-                <w:bottom w:val="nil"/>
-                <w:right w:val="nil"/>
-                <w:between w:val="nil"/>
-              </w:pBdr>
-              <w:spacing w:line="240" w:lineRule="auto"/>
-            </w:pPr>
-          </w:p>
-          <w:p>
-            <w:pPr>
-              <w:widowControl w:val="0"/>
-              <w:pBdr>
-                <w:top w:val="nil"/>
-                <w:left w:val="nil"/>
-                <w:bottom w:val="nil"/>
-                <w:right w:val="nil"/>
-                <w:between w:val="nil"/>
-              </w:pBdr>
-              <w:spacing w:line="240" w:lineRule="auto"/>
-              <w:rPr>
-                <w:b/>
-                <w:color w:val="FF0000"/>
-              </w:rPr>
-            </w:pPr>
-          </w:p>
-          <w:p>
-            <w:pPr>
-              <w:widowControl w:val="0"/>
-              <w:pBdr>
-                <w:top w:val="nil"/>
-                <w:left w:val="nil"/>
-                <w:bottom w:val="nil"/>
-                <w:right w:val="nil"/>
-                <w:between w:val="nil"/>
-              </w:pBdr>
-              <w:spacing w:line="240" w:lineRule="auto"/>
-              <w:rPr>
-                <w:b/>
-                <w:color w:val="FF0000"/>
-              </w:rPr>
-            </w:pPr>
-          </w:p>
-          <w:p>
-            <w:pPr>
-              <w:widowControl w:val="0"/>
-              <w:pBdr>
-                <w:top w:val="nil"/>
-                <w:left w:val="nil"/>
-                <w:bottom w:val="nil"/>
-                <w:right w:val="nil"/>
-                <w:between w:val="nil"/>
-              </w:pBdr>
-              <w:spacing w:line="240" w:lineRule="auto"/>
-              <w:rPr>
-                <w:b/>
-                <w:color w:val="FF0000"/>
-              </w:rPr>
-            </w:pPr>
-            <w:r>
-              <w:rPr>
-                <w:b/>
-                <w:color w:val="FF0000"/>
-              </w:rPr>
-              <w:t xml:space="preserve">Not complete, stretch goal </w:t>
-            </w:r>
-          </w:p>
-        </w:tc>
-      </w:tr>
-    </w:tbl>
+    <w:p>
+      <w:pPr>
+        <w:rPr>
+          <w:b/>
+        </w:rPr>
+      </w:pPr>
+      <w:r>
+        <w:rPr>
+          <w:b/>
+        </w:rPr>
+        <w:t>Deviations:</w:t>
+      </w:r>
+    </w:p>
+    <w:p>
+      <w:pPr>
+        <w:pStyle w:val="ListParagraph"/>
+        <w:numPr>
+          <w:ilvl w:val="0"/>
+          <w:numId w:val="10"/>
+        </w:numPr>
+        <w:ind w:left="360" w:firstLine="0"/>
+      </w:pPr>
+      <w:r>
+        <w:t xml:space="preserve">None, we accomplished our goals of having an MVP for each feature on our proposal. </w:t>
+      </w:r>
+    </w:p>
+    <w:p>
+      <w:pPr>
+        <w:pStyle w:val="ListParagraph"/>
+        <w:numPr>
+          <w:ilvl w:val="0"/>
+          <w:numId w:val="10"/>
+        </w:numPr>
+        <w:ind w:left="720"/>
+      </w:pPr>
+      <w:r>
+        <w:t xml:space="preserve">The only item we did not hit was the last one which was a </w:t>
+      </w:r>
+      <w:r>
+        <w:rPr>
+          <w:b/>
+        </w:rPr>
+        <w:t>stretch</w:t>
+      </w:r>
+      <w:r>
+        <w:t xml:space="preserve"> goal to be able to switch between different printers. </w:t>
+      </w:r>
+    </w:p>
+    <w:p>
+      <w:pPr>
+        <w:pStyle w:val="ListParagraph"/>
+        <w:numPr>
+          <w:ilvl w:val="0"/>
+          <w:numId w:val="10"/>
+        </w:numPr>
+        <w:ind w:left="720"/>
+      </w:pPr>
+      <w:r>
+        <w:t>There are a couple more UI fixes that need to happen before the release including testing on every phone simulator to ensure the constraints are correct.</w:t>
+      </w:r>
+      <w:bookmarkStart w:id="0" w:name="_GoBack"/>
+      <w:bookmarkEnd w:id="0"/>
+    </w:p>
     <w:p/>
     <w:p>
       <w:pPr>
@@ -1285,9 +503,8 @@
           <w:sz w:val="22"/>
           <w:szCs w:val="22"/>
         </w:rPr>
-        <w:t xml:space="preserve">If you would like a live demonstration of the </w:t>
-      </w:r>
-      <w:proofErr w:type="gramStart"/>
+        <w:t>Use DEBUG DEBUG to login with an up-to-date API key</w:t>
+      </w:r>
       <w:r>
         <w:rPr>
           <w:rFonts w:ascii="Arial" w:hAnsi="Arial" w:cs="Arial"/>
@@ -1295,19 +512,25 @@
           <w:sz w:val="22"/>
           <w:szCs w:val="22"/>
         </w:rPr>
-        <w:t>Controls</w:t>
-      </w:r>
-      <w:proofErr w:type="gramEnd"/>
-      <w:r>
+        <w:t>.</w:t>
+      </w:r>
+    </w:p>
+    <w:p>
+      <w:pPr>
+        <w:pStyle w:val="NormalWeb"/>
+        <w:numPr>
+          <w:ilvl w:val="0"/>
+          <w:numId w:val="8"/>
+        </w:numPr>
+        <w:spacing w:before="0" w:beforeAutospacing="0" w:after="0" w:afterAutospacing="0"/>
+        <w:textAlignment w:val="baseline"/>
         <w:rPr>
           <w:rFonts w:ascii="Arial" w:hAnsi="Arial" w:cs="Arial"/>
           <w:color w:val="000000"/>
           <w:sz w:val="22"/>
           <w:szCs w:val="22"/>
         </w:rPr>
-        <w:t xml:space="preserve"> we would be happy to drop by your office hours when there is not a print job running. The Controls may or may not work when you go to test depending on </w:t>
-      </w:r>
-      <w:proofErr w:type="gramStart"/>
+      </w:pPr>
       <w:r>
         <w:rPr>
           <w:rFonts w:ascii="Arial" w:hAnsi="Arial" w:cs="Arial"/>
@@ -1315,17 +538,33 @@
           <w:sz w:val="22"/>
           <w:szCs w:val="22"/>
         </w:rPr>
-        <w:t>whether or not</w:t>
-      </w:r>
-      <w:proofErr w:type="gramEnd"/>
-      <w:r>
+        <w:t>If you would like a live demonstration of the Controls we would be happy to drop by your office hours when there is not a print job running. The Controls may or may not work when you go to test depending on whether or not the machine is on.</w:t>
+      </w:r>
+    </w:p>
+    <w:p>
+      <w:pPr>
+        <w:pStyle w:val="NormalWeb"/>
+        <w:numPr>
+          <w:ilvl w:val="0"/>
+          <w:numId w:val="8"/>
+        </w:numPr>
+        <w:spacing w:before="0" w:beforeAutospacing="0" w:after="0" w:afterAutospacing="0"/>
+        <w:textAlignment w:val="baseline"/>
         <w:rPr>
           <w:rFonts w:ascii="Arial" w:hAnsi="Arial" w:cs="Arial"/>
           <w:color w:val="000000"/>
           <w:sz w:val="22"/>
           <w:szCs w:val="22"/>
         </w:rPr>
-        <w:t xml:space="preserve"> the machine is on.</w:t>
+      </w:pPr>
+      <w:r>
+        <w:rPr>
+          <w:rFonts w:ascii="Arial" w:hAnsi="Arial" w:cs="Arial"/>
+          <w:color w:val="000000"/>
+          <w:sz w:val="22"/>
+          <w:szCs w:val="22"/>
+        </w:rPr>
+        <w:t>We recommend simulating on the XR as few others have been tested at this release stage.</w:t>
       </w:r>
     </w:p>
     <w:p>
@@ -1346,8 +585,8 @@
 </file>
 
 <file path=word/numbering.xml><?xml version="1.0" encoding="utf-8"?>
-<w:numbering xmlns:wpc="http://schemas.microsoft.com/office/word/2010/wordprocessingCanvas" xmlns:cx="http://schemas.microsoft.com/office/drawing/2014/chartex" xmlns:cx1="http://schemas.microsoft.com/office/drawing/2015/9/8/chartex" xmlns:cx2="http://schemas.microsoft.com/office/drawing/2015/10/21/chartex" xmlns:cx3="http://schemas.microsoft.com/office/drawing/2016/5/9/chartex" xmlns:cx4="http://schemas.microsoft.com/office/drawing/2016/5/10/chartex" xmlns:cx5="http://schemas.microsoft.com/office/drawing/2016/5/11/chartex" xmlns:cx6="http://schemas.microsoft.com/office/drawing/2016/5/12/chartex" xmlns:cx7="http://schemas.microsoft.com/office/drawing/2016/5/13/chartex" xmlns:cx8="http://schemas.microsoft.com/office/drawing/2016/5/14/chartex" xmlns:mc="http://schemas.openxmlformats.org/markup-compatibility/2006" xmlns:aink="http://schemas.microsoft.com/office/drawing/2016/ink" xmlns:am3d="http://schemas.microsoft.com/office/drawing/2017/model3d" xmlns:o="urn:schemas-microsoft-com:office:office" xmlns:r="http://schemas.openxmlformats.org/officeDocument/2006/relationships" xmlns:m="http://schemas.openxmlformats.org/officeDocument/2006/math" xmlns:v="urn:schemas-microsoft-com:vml" xmlns:wp14="http://schemas.microsoft.com/office/word/2010/wordprocessingDrawing" xmlns:wp="http://schemas.openxmlformats.org/drawingml/2006/wordprocessingDrawing" xmlns:w10="urn:schemas-microsoft-com:office:word" xmlns:w="http://schemas.openxmlformats.org/wordprocessingml/2006/main" xmlns:w14="http://schemas.microsoft.com/office/word/2010/wordml" xmlns:w15="http://schemas.microsoft.com/office/word/2012/wordml" xmlns:w16cid="http://schemas.microsoft.com/office/word/2016/wordml/cid" xmlns:w16se="http://schemas.microsoft.com/office/word/2015/wordml/symex" xmlns:wpg="http://schemas.microsoft.com/office/word/2010/wordprocessingGroup" xmlns:wpi="http://schemas.microsoft.com/office/word/2010/wordprocessingInk" xmlns:wne="http://schemas.microsoft.com/office/word/2006/wordml" xmlns:wps="http://schemas.microsoft.com/office/word/2010/wordprocessingShape" mc:Ignorable="w14 w15 w16se w16cid wp14">
-  <w:abstractNum w:abstractNumId="0" w15:restartNumberingAfterBreak="0">
+<w:numbering xmlns:wpc="http://schemas.microsoft.com/office/word/2010/wordprocessingCanvas" xmlns:mo="http://schemas.microsoft.com/office/mac/office/2008/main" xmlns:mc="http://schemas.openxmlformats.org/markup-compatibility/2006" xmlns:mv="urn:schemas-microsoft-com:mac:vml" xmlns:o="urn:schemas-microsoft-com:office:office" xmlns:r="http://schemas.openxmlformats.org/officeDocument/2006/relationships" xmlns:m="http://schemas.openxmlformats.org/officeDocument/2006/math" xmlns:v="urn:schemas-microsoft-com:vml" xmlns:wp14="http://schemas.microsoft.com/office/word/2010/wordprocessingDrawing" xmlns:wp="http://schemas.openxmlformats.org/drawingml/2006/wordprocessingDrawing" xmlns:w10="urn:schemas-microsoft-com:office:word" xmlns:w="http://schemas.openxmlformats.org/wordprocessingml/2006/main" xmlns:w14="http://schemas.microsoft.com/office/word/2010/wordml" xmlns:wpg="http://schemas.microsoft.com/office/word/2010/wordprocessingGroup" xmlns:wpi="http://schemas.microsoft.com/office/word/2010/wordprocessingInk" xmlns:wne="http://schemas.microsoft.com/office/word/2006/wordml" xmlns:wps="http://schemas.microsoft.com/office/word/2010/wordprocessingShape" mc:Ignorable="w14 wp14">
+  <w:abstractNum w:abstractNumId="0">
     <w:nsid w:val="01C33762"/>
     <w:multiLevelType w:val="multilevel"/>
     <w:tmpl w:val="F59ABD88"/>
@@ -1460,7 +699,120 @@
       </w:rPr>
     </w:lvl>
   </w:abstractNum>
-  <w:abstractNum w:abstractNumId="1" w15:restartNumberingAfterBreak="0">
+  <w:abstractNum w:abstractNumId="1">
+    <w:nsid w:val="1ADF089F"/>
+    <w:multiLevelType w:val="hybridMultilevel"/>
+    <w:tmpl w:val="C4E64626"/>
+    <w:lvl w:ilvl="0" w:tplc="6EE2677C">
+      <w:start w:val="1"/>
+      <w:numFmt w:val="bullet"/>
+      <w:lvlText w:val=""/>
+      <w:lvlJc w:val="left"/>
+      <w:pPr>
+        <w:ind w:left="720" w:hanging="360"/>
+      </w:pPr>
+      <w:rPr>
+        <w:rFonts w:ascii="Symbol" w:hAnsi="Symbol" w:hint="default"/>
+      </w:rPr>
+    </w:lvl>
+    <w:lvl w:ilvl="1" w:tplc="04090003" w:tentative="1">
+      <w:start w:val="1"/>
+      <w:numFmt w:val="bullet"/>
+      <w:lvlText w:val="o"/>
+      <w:lvlJc w:val="left"/>
+      <w:pPr>
+        <w:ind w:left="1440" w:hanging="360"/>
+      </w:pPr>
+      <w:rPr>
+        <w:rFonts w:ascii="Courier New" w:hAnsi="Courier New" w:hint="default"/>
+      </w:rPr>
+    </w:lvl>
+    <w:lvl w:ilvl="2" w:tplc="04090005" w:tentative="1">
+      <w:start w:val="1"/>
+      <w:numFmt w:val="bullet"/>
+      <w:lvlText w:val=""/>
+      <w:lvlJc w:val="left"/>
+      <w:pPr>
+        <w:ind w:left="2160" w:hanging="360"/>
+      </w:pPr>
+      <w:rPr>
+        <w:rFonts w:ascii="Wingdings" w:hAnsi="Wingdings" w:hint="default"/>
+      </w:rPr>
+    </w:lvl>
+    <w:lvl w:ilvl="3" w:tplc="04090001" w:tentative="1">
+      <w:start w:val="1"/>
+      <w:numFmt w:val="bullet"/>
+      <w:lvlText w:val=""/>
+      <w:lvlJc w:val="left"/>
+      <w:pPr>
+        <w:ind w:left="2880" w:hanging="360"/>
+      </w:pPr>
+      <w:rPr>
+        <w:rFonts w:ascii="Symbol" w:hAnsi="Symbol" w:hint="default"/>
+      </w:rPr>
+    </w:lvl>
+    <w:lvl w:ilvl="4" w:tplc="04090003" w:tentative="1">
+      <w:start w:val="1"/>
+      <w:numFmt w:val="bullet"/>
+      <w:lvlText w:val="o"/>
+      <w:lvlJc w:val="left"/>
+      <w:pPr>
+        <w:ind w:left="3600" w:hanging="360"/>
+      </w:pPr>
+      <w:rPr>
+        <w:rFonts w:ascii="Courier New" w:hAnsi="Courier New" w:hint="default"/>
+      </w:rPr>
+    </w:lvl>
+    <w:lvl w:ilvl="5" w:tplc="04090005" w:tentative="1">
+      <w:start w:val="1"/>
+      <w:numFmt w:val="bullet"/>
+      <w:lvlText w:val=""/>
+      <w:lvlJc w:val="left"/>
+      <w:pPr>
+        <w:ind w:left="4320" w:hanging="360"/>
+      </w:pPr>
+      <w:rPr>
+        <w:rFonts w:ascii="Wingdings" w:hAnsi="Wingdings" w:hint="default"/>
+      </w:rPr>
+    </w:lvl>
+    <w:lvl w:ilvl="6" w:tplc="04090001" w:tentative="1">
+      <w:start w:val="1"/>
+      <w:numFmt w:val="bullet"/>
+      <w:lvlText w:val=""/>
+      <w:lvlJc w:val="left"/>
+      <w:pPr>
+        <w:ind w:left="5040" w:hanging="360"/>
+      </w:pPr>
+      <w:rPr>
+        <w:rFonts w:ascii="Symbol" w:hAnsi="Symbol" w:hint="default"/>
+      </w:rPr>
+    </w:lvl>
+    <w:lvl w:ilvl="7" w:tplc="04090003" w:tentative="1">
+      <w:start w:val="1"/>
+      <w:numFmt w:val="bullet"/>
+      <w:lvlText w:val="o"/>
+      <w:lvlJc w:val="left"/>
+      <w:pPr>
+        <w:ind w:left="5760" w:hanging="360"/>
+      </w:pPr>
+      <w:rPr>
+        <w:rFonts w:ascii="Courier New" w:hAnsi="Courier New" w:hint="default"/>
+      </w:rPr>
+    </w:lvl>
+    <w:lvl w:ilvl="8" w:tplc="04090005" w:tentative="1">
+      <w:start w:val="1"/>
+      <w:numFmt w:val="bullet"/>
+      <w:lvlText w:val=""/>
+      <w:lvlJc w:val="left"/>
+      <w:pPr>
+        <w:ind w:left="6480" w:hanging="360"/>
+      </w:pPr>
+      <w:rPr>
+        <w:rFonts w:ascii="Wingdings" w:hAnsi="Wingdings" w:hint="default"/>
+      </w:rPr>
+    </w:lvl>
+  </w:abstractNum>
+  <w:abstractNum w:abstractNumId="2">
     <w:nsid w:val="255263F6"/>
     <w:multiLevelType w:val="multilevel"/>
     <w:tmpl w:val="453ED1C2"/>
@@ -1609,7 +961,7 @@
       </w:rPr>
     </w:lvl>
   </w:abstractNum>
-  <w:abstractNum w:abstractNumId="2" w15:restartNumberingAfterBreak="0">
+  <w:abstractNum w:abstractNumId="3">
     <w:nsid w:val="280F0142"/>
     <w:multiLevelType w:val="multilevel"/>
     <w:tmpl w:val="E97CD118"/>
@@ -1722,7 +1074,7 @@
       </w:rPr>
     </w:lvl>
   </w:abstractNum>
-  <w:abstractNum w:abstractNumId="3" w15:restartNumberingAfterBreak="0">
+  <w:abstractNum w:abstractNumId="4">
     <w:nsid w:val="31D02F5D"/>
     <w:multiLevelType w:val="multilevel"/>
     <w:tmpl w:val="6C8CC688"/>
@@ -1835,7 +1187,120 @@
       </w:rPr>
     </w:lvl>
   </w:abstractNum>
-  <w:abstractNum w:abstractNumId="4" w15:restartNumberingAfterBreak="0">
+  <w:abstractNum w:abstractNumId="5">
+    <w:nsid w:val="41F76666"/>
+    <w:multiLevelType w:val="hybridMultilevel"/>
+    <w:tmpl w:val="5FDA9222"/>
+    <w:lvl w:ilvl="0" w:tplc="04090001">
+      <w:start w:val="1"/>
+      <w:numFmt w:val="bullet"/>
+      <w:lvlText w:val=""/>
+      <w:lvlJc w:val="left"/>
+      <w:pPr>
+        <w:ind w:left="1080" w:hanging="360"/>
+      </w:pPr>
+      <w:rPr>
+        <w:rFonts w:ascii="Symbol" w:hAnsi="Symbol" w:hint="default"/>
+      </w:rPr>
+    </w:lvl>
+    <w:lvl w:ilvl="1" w:tplc="04090003" w:tentative="1">
+      <w:start w:val="1"/>
+      <w:numFmt w:val="bullet"/>
+      <w:lvlText w:val="o"/>
+      <w:lvlJc w:val="left"/>
+      <w:pPr>
+        <w:ind w:left="1800" w:hanging="360"/>
+      </w:pPr>
+      <w:rPr>
+        <w:rFonts w:ascii="Courier New" w:hAnsi="Courier New" w:hint="default"/>
+      </w:rPr>
+    </w:lvl>
+    <w:lvl w:ilvl="2" w:tplc="04090005" w:tentative="1">
+      <w:start w:val="1"/>
+      <w:numFmt w:val="bullet"/>
+      <w:lvlText w:val=""/>
+      <w:lvlJc w:val="left"/>
+      <w:pPr>
+        <w:ind w:left="2520" w:hanging="360"/>
+      </w:pPr>
+      <w:rPr>
+        <w:rFonts w:ascii="Wingdings" w:hAnsi="Wingdings" w:hint="default"/>
+      </w:rPr>
+    </w:lvl>
+    <w:lvl w:ilvl="3" w:tplc="04090001" w:tentative="1">
+      <w:start w:val="1"/>
+      <w:numFmt w:val="bullet"/>
+      <w:lvlText w:val=""/>
+      <w:lvlJc w:val="left"/>
+      <w:pPr>
+        <w:ind w:left="3240" w:hanging="360"/>
+      </w:pPr>
+      <w:rPr>
+        <w:rFonts w:ascii="Symbol" w:hAnsi="Symbol" w:hint="default"/>
+      </w:rPr>
+    </w:lvl>
+    <w:lvl w:ilvl="4" w:tplc="04090003" w:tentative="1">
+      <w:start w:val="1"/>
+      <w:numFmt w:val="bullet"/>
+      <w:lvlText w:val="o"/>
+      <w:lvlJc w:val="left"/>
+      <w:pPr>
+        <w:ind w:left="3960" w:hanging="360"/>
+      </w:pPr>
+      <w:rPr>
+        <w:rFonts w:ascii="Courier New" w:hAnsi="Courier New" w:hint="default"/>
+      </w:rPr>
+    </w:lvl>
+    <w:lvl w:ilvl="5" w:tplc="04090005" w:tentative="1">
+      <w:start w:val="1"/>
+      <w:numFmt w:val="bullet"/>
+      <w:lvlText w:val=""/>
+      <w:lvlJc w:val="left"/>
+      <w:pPr>
+        <w:ind w:left="4680" w:hanging="360"/>
+      </w:pPr>
+      <w:rPr>
+        <w:rFonts w:ascii="Wingdings" w:hAnsi="Wingdings" w:hint="default"/>
+      </w:rPr>
+    </w:lvl>
+    <w:lvl w:ilvl="6" w:tplc="04090001" w:tentative="1">
+      <w:start w:val="1"/>
+      <w:numFmt w:val="bullet"/>
+      <w:lvlText w:val=""/>
+      <w:lvlJc w:val="left"/>
+      <w:pPr>
+        <w:ind w:left="5400" w:hanging="360"/>
+      </w:pPr>
+      <w:rPr>
+        <w:rFonts w:ascii="Symbol" w:hAnsi="Symbol" w:hint="default"/>
+      </w:rPr>
+    </w:lvl>
+    <w:lvl w:ilvl="7" w:tplc="04090003" w:tentative="1">
+      <w:start w:val="1"/>
+      <w:numFmt w:val="bullet"/>
+      <w:lvlText w:val="o"/>
+      <w:lvlJc w:val="left"/>
+      <w:pPr>
+        <w:ind w:left="6120" w:hanging="360"/>
+      </w:pPr>
+      <w:rPr>
+        <w:rFonts w:ascii="Courier New" w:hAnsi="Courier New" w:hint="default"/>
+      </w:rPr>
+    </w:lvl>
+    <w:lvl w:ilvl="8" w:tplc="04090005" w:tentative="1">
+      <w:start w:val="1"/>
+      <w:numFmt w:val="bullet"/>
+      <w:lvlText w:val=""/>
+      <w:lvlJc w:val="left"/>
+      <w:pPr>
+        <w:ind w:left="6840" w:hanging="360"/>
+      </w:pPr>
+      <w:rPr>
+        <w:rFonts w:ascii="Wingdings" w:hAnsi="Wingdings" w:hint="default"/>
+      </w:rPr>
+    </w:lvl>
+  </w:abstractNum>
+  <w:abstractNum w:abstractNumId="6">
     <w:nsid w:val="4B617DDB"/>
     <w:multiLevelType w:val="multilevel"/>
     <w:tmpl w:val="0A780B64"/>
@@ -1948,7 +1413,7 @@
       </w:rPr>
     </w:lvl>
   </w:abstractNum>
-  <w:abstractNum w:abstractNumId="5" w15:restartNumberingAfterBreak="0">
+  <w:abstractNum w:abstractNumId="7">
     <w:nsid w:val="4D267F0F"/>
     <w:multiLevelType w:val="multilevel"/>
     <w:tmpl w:val="57003632"/>
@@ -2061,7 +1526,7 @@
       </w:rPr>
     </w:lvl>
   </w:abstractNum>
-  <w:abstractNum w:abstractNumId="6" w15:restartNumberingAfterBreak="0">
+  <w:abstractNum w:abstractNumId="8">
     <w:nsid w:val="4FA06E65"/>
     <w:multiLevelType w:val="multilevel"/>
     <w:tmpl w:val="DA685EE2"/>
@@ -2174,7 +1639,7 @@
       </w:rPr>
     </w:lvl>
   </w:abstractNum>
-  <w:abstractNum w:abstractNumId="7" w15:restartNumberingAfterBreak="0">
+  <w:abstractNum w:abstractNumId="9">
     <w:nsid w:val="69EC4B67"/>
     <w:multiLevelType w:val="multilevel"/>
     <w:tmpl w:val="E01061E8"/>
@@ -2288,34 +1753,40 @@
     </w:lvl>
   </w:abstractNum>
   <w:num w:numId="1">
-    <w:abstractNumId w:val="5"/>
+    <w:abstractNumId w:val="7"/>
   </w:num>
   <w:num w:numId="2">
-    <w:abstractNumId w:val="4"/>
+    <w:abstractNumId w:val="6"/>
   </w:num>
   <w:num w:numId="3">
-    <w:abstractNumId w:val="2"/>
+    <w:abstractNumId w:val="3"/>
   </w:num>
   <w:num w:numId="4">
     <w:abstractNumId w:val="0"/>
   </w:num>
   <w:num w:numId="5">
-    <w:abstractNumId w:val="6"/>
+    <w:abstractNumId w:val="8"/>
   </w:num>
   <w:num w:numId="6">
-    <w:abstractNumId w:val="3"/>
+    <w:abstractNumId w:val="4"/>
   </w:num>
   <w:num w:numId="7">
-    <w:abstractNumId w:val="7"/>
+    <w:abstractNumId w:val="9"/>
   </w:num>
   <w:num w:numId="8">
+    <w:abstractNumId w:val="2"/>
+  </w:num>
+  <w:num w:numId="9">
     <w:abstractNumId w:val="1"/>
+  </w:num>
+  <w:num w:numId="10">
+    <w:abstractNumId w:val="5"/>
   </w:num>
 </w:numbering>
 </file>
 
 <file path=word/styles.xml><?xml version="1.0" encoding="utf-8"?>
-<w:styles xmlns:mc="http://schemas.openxmlformats.org/markup-compatibility/2006" xmlns:r="http://schemas.openxmlformats.org/officeDocument/2006/relationships" xmlns:w="http://schemas.openxmlformats.org/wordprocessingml/2006/main" xmlns:w14="http://schemas.microsoft.com/office/word/2010/wordml" xmlns:w15="http://schemas.microsoft.com/office/word/2012/wordml" xmlns:w16cid="http://schemas.microsoft.com/office/word/2016/wordml/cid" xmlns:w16se="http://schemas.microsoft.com/office/word/2015/wordml/symex" mc:Ignorable="w14 w15 w16se w16cid">
+<w:styles xmlns:mc="http://schemas.openxmlformats.org/markup-compatibility/2006" xmlns:r="http://schemas.openxmlformats.org/officeDocument/2006/relationships" xmlns:w="http://schemas.openxmlformats.org/wordprocessingml/2006/main" xmlns:w14="http://schemas.microsoft.com/office/word/2010/wordml" mc:Ignorable="w14">
   <w:docDefaults>
     <w:rPrDefault>
       <w:rPr>
@@ -2331,383 +1802,153 @@
       </w:pPr>
     </w:pPrDefault>
   </w:docDefaults>
-  <w:latentStyles w:defLockedState="0" w:defUIPriority="99" w:defSemiHidden="0" w:defUnhideWhenUsed="0" w:defQFormat="0" w:count="376">
-    <w:lsdException w:name="Normal" w:uiPriority="0" w:qFormat="1"/>
-    <w:lsdException w:name="heading 1" w:uiPriority="9" w:qFormat="1"/>
-    <w:lsdException w:name="heading 2" w:semiHidden="1" w:uiPriority="9" w:unhideWhenUsed="1" w:qFormat="1"/>
-    <w:lsdException w:name="heading 3" w:semiHidden="1" w:uiPriority="9" w:unhideWhenUsed="1" w:qFormat="1"/>
-    <w:lsdException w:name="heading 4" w:semiHidden="1" w:uiPriority="9" w:unhideWhenUsed="1" w:qFormat="1"/>
-    <w:lsdException w:name="heading 5" w:semiHidden="1" w:uiPriority="9" w:unhideWhenUsed="1" w:qFormat="1"/>
-    <w:lsdException w:name="heading 6" w:semiHidden="1" w:uiPriority="9" w:unhideWhenUsed="1" w:qFormat="1"/>
-    <w:lsdException w:name="heading 7" w:semiHidden="1" w:uiPriority="9" w:unhideWhenUsed="1" w:qFormat="1"/>
-    <w:lsdException w:name="heading 8" w:semiHidden="1" w:uiPriority="9" w:unhideWhenUsed="1" w:qFormat="1"/>
-    <w:lsdException w:name="heading 9" w:semiHidden="1" w:uiPriority="9" w:unhideWhenUsed="1" w:qFormat="1"/>
-    <w:lsdException w:name="index 1" w:semiHidden="1" w:unhideWhenUsed="1"/>
-    <w:lsdException w:name="index 2" w:semiHidden="1" w:unhideWhenUsed="1"/>
-    <w:lsdException w:name="index 3" w:semiHidden="1" w:unhideWhenUsed="1"/>
-    <w:lsdException w:name="index 4" w:semiHidden="1" w:unhideWhenUsed="1"/>
-    <w:lsdException w:name="index 5" w:semiHidden="1" w:unhideWhenUsed="1"/>
-    <w:lsdException w:name="index 6" w:semiHidden="1" w:unhideWhenUsed="1"/>
-    <w:lsdException w:name="index 7" w:semiHidden="1" w:unhideWhenUsed="1"/>
-    <w:lsdException w:name="index 8" w:semiHidden="1" w:unhideWhenUsed="1"/>
-    <w:lsdException w:name="index 9" w:semiHidden="1" w:unhideWhenUsed="1"/>
-    <w:lsdException w:name="toc 1" w:semiHidden="1" w:uiPriority="39" w:unhideWhenUsed="1"/>
-    <w:lsdException w:name="toc 2" w:semiHidden="1" w:uiPriority="39" w:unhideWhenUsed="1"/>
-    <w:lsdException w:name="toc 3" w:semiHidden="1" w:uiPriority="39" w:unhideWhenUsed="1"/>
-    <w:lsdException w:name="toc 4" w:semiHidden="1" w:uiPriority="39" w:unhideWhenUsed="1"/>
-    <w:lsdException w:name="toc 5" w:semiHidden="1" w:uiPriority="39" w:unhideWhenUsed="1"/>
-    <w:lsdException w:name="toc 6" w:semiHidden="1" w:uiPriority="39" w:unhideWhenUsed="1"/>
-    <w:lsdException w:name="toc 7" w:semiHidden="1" w:uiPriority="39" w:unhideWhenUsed="1"/>
-    <w:lsdException w:name="toc 8" w:semiHidden="1" w:uiPriority="39" w:unhideWhenUsed="1"/>
-    <w:lsdException w:name="toc 9" w:semiHidden="1" w:uiPriority="39" w:unhideWhenUsed="1"/>
-    <w:lsdException w:name="Normal Indent" w:semiHidden="1" w:unhideWhenUsed="1"/>
-    <w:lsdException w:name="footnote text" w:semiHidden="1" w:unhideWhenUsed="1"/>
-    <w:lsdException w:name="annotation text" w:semiHidden="1" w:unhideWhenUsed="1"/>
-    <w:lsdException w:name="header" w:semiHidden="1" w:unhideWhenUsed="1"/>
-    <w:lsdException w:name="footer" w:semiHidden="1" w:unhideWhenUsed="1"/>
-    <w:lsdException w:name="index heading" w:semiHidden="1" w:unhideWhenUsed="1"/>
-    <w:lsdException w:name="caption" w:semiHidden="1" w:uiPriority="35" w:unhideWhenUsed="1" w:qFormat="1"/>
-    <w:lsdException w:name="table of figures" w:semiHidden="1" w:unhideWhenUsed="1"/>
-    <w:lsdException w:name="envelope address" w:semiHidden="1" w:unhideWhenUsed="1"/>
-    <w:lsdException w:name="envelope return" w:semiHidden="1" w:unhideWhenUsed="1"/>
-    <w:lsdException w:name="footnote reference" w:semiHidden="1" w:unhideWhenUsed="1"/>
-    <w:lsdException w:name="annotation reference" w:semiHidden="1" w:unhideWhenUsed="1"/>
-    <w:lsdException w:name="line number" w:semiHidden="1" w:unhideWhenUsed="1"/>
-    <w:lsdException w:name="page number" w:semiHidden="1" w:unhideWhenUsed="1"/>
-    <w:lsdException w:name="endnote reference" w:semiHidden="1" w:unhideWhenUsed="1"/>
-    <w:lsdException w:name="endnote text" w:semiHidden="1" w:unhideWhenUsed="1"/>
-    <w:lsdException w:name="table of authorities" w:semiHidden="1" w:unhideWhenUsed="1"/>
-    <w:lsdException w:name="macro" w:semiHidden="1" w:unhideWhenUsed="1"/>
-    <w:lsdException w:name="toa heading" w:semiHidden="1" w:unhideWhenUsed="1"/>
-    <w:lsdException w:name="List" w:semiHidden="1" w:unhideWhenUsed="1"/>
-    <w:lsdException w:name="List Bullet" w:semiHidden="1" w:unhideWhenUsed="1"/>
-    <w:lsdException w:name="List Number" w:semiHidden="1" w:unhideWhenUsed="1"/>
-    <w:lsdException w:name="List 2" w:semiHidden="1" w:unhideWhenUsed="1"/>
-    <w:lsdException w:name="List 3" w:semiHidden="1" w:unhideWhenUsed="1"/>
-    <w:lsdException w:name="List 4" w:semiHidden="1" w:unhideWhenUsed="1"/>
-    <w:lsdException w:name="List 5" w:semiHidden="1" w:unhideWhenUsed="1"/>
-    <w:lsdException w:name="List Bullet 2" w:semiHidden="1" w:unhideWhenUsed="1"/>
-    <w:lsdException w:name="List Bullet 3" w:semiHidden="1" w:unhideWhenUsed="1"/>
-    <w:lsdException w:name="List Bullet 4" w:semiHidden="1" w:unhideWhenUsed="1"/>
-    <w:lsdException w:name="List Bullet 5" w:semiHidden="1" w:unhideWhenUsed="1"/>
-    <w:lsdException w:name="List Number 2" w:semiHidden="1" w:unhideWhenUsed="1"/>
-    <w:lsdException w:name="List Number 3" w:semiHidden="1" w:unhideWhenUsed="1"/>
-    <w:lsdException w:name="List Number 4" w:semiHidden="1" w:unhideWhenUsed="1"/>
-    <w:lsdException w:name="List Number 5" w:semiHidden="1" w:unhideWhenUsed="1"/>
-    <w:lsdException w:name="Title" w:uiPriority="10" w:qFormat="1"/>
-    <w:lsdException w:name="Closing" w:semiHidden="1" w:unhideWhenUsed="1"/>
-    <w:lsdException w:name="Signature" w:semiHidden="1" w:unhideWhenUsed="1"/>
-    <w:lsdException w:name="Default Paragraph Font" w:semiHidden="1" w:uiPriority="1" w:unhideWhenUsed="1"/>
-    <w:lsdException w:name="Body Text" w:semiHidden="1" w:unhideWhenUsed="1"/>
-    <w:lsdException w:name="Body Text Indent" w:semiHidden="1" w:unhideWhenUsed="1"/>
-    <w:lsdException w:name="List Continue" w:semiHidden="1" w:unhideWhenUsed="1"/>
-    <w:lsdException w:name="List Continue 2" w:semiHidden="1" w:unhideWhenUsed="1"/>
-    <w:lsdException w:name="List Continue 3" w:semiHidden="1" w:unhideWhenUsed="1"/>
-    <w:lsdException w:name="List Continue 4" w:semiHidden="1" w:unhideWhenUsed="1"/>
-    <w:lsdException w:name="List Continue 5" w:semiHidden="1" w:unhideWhenUsed="1"/>
-    <w:lsdException w:name="Message Header" w:semiHidden="1" w:unhideWhenUsed="1"/>
-    <w:lsdException w:name="Subtitle" w:uiPriority="11" w:qFormat="1"/>
-    <w:lsdException w:name="Salutation" w:semiHidden="1" w:unhideWhenUsed="1"/>
-    <w:lsdException w:name="Date" w:semiHidden="1" w:unhideWhenUsed="1"/>
-    <w:lsdException w:name="Body Text First Indent" w:semiHidden="1" w:unhideWhenUsed="1"/>
-    <w:lsdException w:name="Body Text First Indent 2" w:semiHidden="1" w:unhideWhenUsed="1"/>
-    <w:lsdException w:name="Note Heading" w:semiHidden="1" w:unhideWhenUsed="1"/>
-    <w:lsdException w:name="Body Text 2" w:semiHidden="1" w:unhideWhenUsed="1"/>
-    <w:lsdException w:name="Body Text 3" w:semiHidden="1" w:unhideWhenUsed="1"/>
-    <w:lsdException w:name="Body Text Indent 2" w:semiHidden="1" w:unhideWhenUsed="1"/>
-    <w:lsdException w:name="Body Text Indent 3" w:semiHidden="1" w:unhideWhenUsed="1"/>
-    <w:lsdException w:name="Block Text" w:semiHidden="1" w:unhideWhenUsed="1"/>
-    <w:lsdException w:name="Hyperlink" w:semiHidden="1" w:unhideWhenUsed="1"/>
-    <w:lsdException w:name="FollowedHyperlink" w:semiHidden="1" w:unhideWhenUsed="1"/>
-    <w:lsdException w:name="Strong" w:uiPriority="22" w:qFormat="1"/>
-    <w:lsdException w:name="Emphasis" w:uiPriority="20" w:qFormat="1"/>
-    <w:lsdException w:name="Document Map" w:semiHidden="1" w:unhideWhenUsed="1"/>
-    <w:lsdException w:name="Plain Text" w:semiHidden="1" w:unhideWhenUsed="1"/>
-    <w:lsdException w:name="E-mail Signature" w:semiHidden="1" w:unhideWhenUsed="1"/>
-    <w:lsdException w:name="HTML Top of Form" w:semiHidden="1" w:unhideWhenUsed="1"/>
-    <w:lsdException w:name="HTML Bottom of Form" w:semiHidden="1" w:unhideWhenUsed="1"/>
-    <w:lsdException w:name="Normal (Web)" w:semiHidden="1" w:unhideWhenUsed="1"/>
-    <w:lsdException w:name="HTML Acronym" w:semiHidden="1" w:unhideWhenUsed="1"/>
-    <w:lsdException w:name="HTML Address" w:semiHidden="1" w:unhideWhenUsed="1"/>
-    <w:lsdException w:name="HTML Cite" w:semiHidden="1" w:unhideWhenUsed="1"/>
-    <w:lsdException w:name="HTML Code" w:semiHidden="1" w:unhideWhenUsed="1"/>
-    <w:lsdException w:name="HTML Definition" w:semiHidden="1" w:unhideWhenUsed="1"/>
-    <w:lsdException w:name="HTML Keyboard" w:semiHidden="1" w:unhideWhenUsed="1"/>
-    <w:lsdException w:name="HTML Preformatted" w:semiHidden="1" w:unhideWhenUsed="1"/>
-    <w:lsdException w:name="HTML Sample" w:semiHidden="1" w:unhideWhenUsed="1"/>
-    <w:lsdException w:name="HTML Typewriter" w:semiHidden="1" w:unhideWhenUsed="1"/>
-    <w:lsdException w:name="HTML Variable" w:semiHidden="1" w:unhideWhenUsed="1"/>
-    <w:lsdException w:name="Normal Table" w:semiHidden="1" w:unhideWhenUsed="1"/>
-    <w:lsdException w:name="annotation subject" w:semiHidden="1" w:unhideWhenUsed="1"/>
-    <w:lsdException w:name="No List" w:semiHidden="1" w:unhideWhenUsed="1"/>
-    <w:lsdException w:name="Outline List 1" w:semiHidden="1" w:unhideWhenUsed="1"/>
-    <w:lsdException w:name="Outline List 2" w:semiHidden="1" w:unhideWhenUsed="1"/>
-    <w:lsdException w:name="Outline List 3" w:semiHidden="1" w:unhideWhenUsed="1"/>
-    <w:lsdException w:name="Table Simple 1" w:semiHidden="1" w:unhideWhenUsed="1"/>
-    <w:lsdException w:name="Table Simple 2" w:semiHidden="1" w:unhideWhenUsed="1"/>
-    <w:lsdException w:name="Table Simple 3" w:semiHidden="1" w:unhideWhenUsed="1"/>
-    <w:lsdException w:name="Table Classic 1" w:semiHidden="1" w:unhideWhenUsed="1"/>
-    <w:lsdException w:name="Table Classic 2" w:semiHidden="1" w:unhideWhenUsed="1"/>
-    <w:lsdException w:name="Table Classic 3" w:semiHidden="1" w:unhideWhenUsed="1"/>
-    <w:lsdException w:name="Table Classic 4" w:semiHidden="1" w:unhideWhenUsed="1"/>
-    <w:lsdException w:name="Table Colorful 1" w:semiHidden="1" w:unhideWhenUsed="1"/>
-    <w:lsdException w:name="Table Colorful 2" w:semiHidden="1" w:unhideWhenUsed="1"/>
-    <w:lsdException w:name="Table Colorful 3" w:semiHidden="1" w:unhideWhenUsed="1"/>
-    <w:lsdException w:name="Table Columns 1" w:semiHidden="1" w:unhideWhenUsed="1"/>
-    <w:lsdException w:name="Table Columns 2" w:semiHidden="1" w:unhideWhenUsed="1"/>
-    <w:lsdException w:name="Table Columns 3" w:semiHidden="1" w:unhideWhenUsed="1"/>
-    <w:lsdException w:name="Table Columns 4" w:semiHidden="1" w:unhideWhenUsed="1"/>
-    <w:lsdException w:name="Table Columns 5" w:semiHidden="1" w:unhideWhenUsed="1"/>
-    <w:lsdException w:name="Table Grid 1" w:semiHidden="1" w:unhideWhenUsed="1"/>
-    <w:lsdException w:name="Table Grid 2" w:semiHidden="1" w:unhideWhenUsed="1"/>
-    <w:lsdException w:name="Table Grid 3" w:semiHidden="1" w:unhideWhenUsed="1"/>
-    <w:lsdException w:name="Table Grid 4" w:semiHidden="1" w:unhideWhenUsed="1"/>
-    <w:lsdException w:name="Table Grid 5" w:semiHidden="1" w:unhideWhenUsed="1"/>
-    <w:lsdException w:name="Table Grid 6" w:semiHidden="1" w:unhideWhenUsed="1"/>
-    <w:lsdException w:name="Table Grid 7" w:semiHidden="1" w:unhideWhenUsed="1"/>
-    <w:lsdException w:name="Table Grid 8" w:semiHidden="1" w:unhideWhenUsed="1"/>
-    <w:lsdException w:name="Table List 1" w:semiHidden="1" w:unhideWhenUsed="1"/>
-    <w:lsdException w:name="Table List 2" w:semiHidden="1" w:unhideWhenUsed="1"/>
-    <w:lsdException w:name="Table List 3" w:semiHidden="1" w:unhideWhenUsed="1"/>
-    <w:lsdException w:name="Table List 4" w:semiHidden="1" w:unhideWhenUsed="1"/>
-    <w:lsdException w:name="Table List 5" w:semiHidden="1" w:unhideWhenUsed="1"/>
-    <w:lsdException w:name="Table List 6" w:semiHidden="1" w:unhideWhenUsed="1"/>
-    <w:lsdException w:name="Table List 7" w:semiHidden="1" w:unhideWhenUsed="1"/>
-    <w:lsdException w:name="Table List 8" w:semiHidden="1" w:unhideWhenUsed="1"/>
-    <w:lsdException w:name="Table 3D effects 1" w:semiHidden="1" w:unhideWhenUsed="1"/>
-    <w:lsdException w:name="Table 3D effects 2" w:semiHidden="1" w:unhideWhenUsed="1"/>
-    <w:lsdException w:name="Table 3D effects 3" w:semiHidden="1" w:unhideWhenUsed="1"/>
-    <w:lsdException w:name="Table Contemporary" w:semiHidden="1" w:unhideWhenUsed="1"/>
-    <w:lsdException w:name="Table Elegant" w:semiHidden="1" w:unhideWhenUsed="1"/>
-    <w:lsdException w:name="Table Professional" w:semiHidden="1" w:unhideWhenUsed="1"/>
-    <w:lsdException w:name="Table Subtle 1" w:semiHidden="1" w:unhideWhenUsed="1"/>
-    <w:lsdException w:name="Table Subtle 2" w:semiHidden="1" w:unhideWhenUsed="1"/>
-    <w:lsdException w:name="Table Web 1" w:semiHidden="1" w:unhideWhenUsed="1"/>
-    <w:lsdException w:name="Table Web 2" w:semiHidden="1" w:unhideWhenUsed="1"/>
-    <w:lsdException w:name="Table Web 3" w:semiHidden="1" w:unhideWhenUsed="1"/>
-    <w:lsdException w:name="Balloon Text" w:semiHidden="1" w:unhideWhenUsed="1"/>
-    <w:lsdException w:name="Table Grid" w:uiPriority="39"/>
-    <w:lsdException w:name="Table Theme" w:semiHidden="1" w:unhideWhenUsed="1"/>
-    <w:lsdException w:name="Placeholder Text" w:semiHidden="1"/>
-    <w:lsdException w:name="No Spacing" w:uiPriority="1" w:qFormat="1"/>
-    <w:lsdException w:name="Light Shading" w:uiPriority="60"/>
-    <w:lsdException w:name="Light List" w:uiPriority="61"/>
-    <w:lsdException w:name="Light Grid" w:uiPriority="62"/>
-    <w:lsdException w:name="Medium Shading 1" w:uiPriority="63"/>
-    <w:lsdException w:name="Medium Shading 2" w:uiPriority="64"/>
-    <w:lsdException w:name="Medium List 1" w:uiPriority="65"/>
-    <w:lsdException w:name="Medium List 2" w:uiPriority="66"/>
-    <w:lsdException w:name="Medium Grid 1" w:uiPriority="67"/>
-    <w:lsdException w:name="Medium Grid 2" w:uiPriority="68"/>
-    <w:lsdException w:name="Medium Grid 3" w:uiPriority="69"/>
-    <w:lsdException w:name="Dark List" w:uiPriority="70"/>
-    <w:lsdException w:name="Colorful Shading" w:uiPriority="71"/>
-    <w:lsdException w:name="Colorful List" w:uiPriority="72"/>
-    <w:lsdException w:name="Colorful Grid" w:uiPriority="73"/>
-    <w:lsdException w:name="Light Shading Accent 1" w:uiPriority="60"/>
-    <w:lsdException w:name="Light List Accent 1" w:uiPriority="61"/>
-    <w:lsdException w:name="Light Grid Accent 1" w:uiPriority="62"/>
-    <w:lsdException w:name="Medium Shading 1 Accent 1" w:uiPriority="63"/>
-    <w:lsdException w:name="Medium Shading 2 Accent 1" w:uiPriority="64"/>
-    <w:lsdException w:name="Medium List 1 Accent 1" w:uiPriority="65"/>
-    <w:lsdException w:name="Revision" w:semiHidden="1"/>
-    <w:lsdException w:name="List Paragraph" w:uiPriority="34" w:qFormat="1"/>
-    <w:lsdException w:name="Quote" w:uiPriority="29" w:qFormat="1"/>
-    <w:lsdException w:name="Intense Quote" w:uiPriority="30" w:qFormat="1"/>
-    <w:lsdException w:name="Medium List 2 Accent 1" w:uiPriority="66"/>
-    <w:lsdException w:name="Medium Grid 1 Accent 1" w:uiPriority="67"/>
-    <w:lsdException w:name="Medium Grid 2 Accent 1" w:uiPriority="68"/>
-    <w:lsdException w:name="Medium Grid 3 Accent 1" w:uiPriority="69"/>
-    <w:lsdException w:name="Dark List Accent 1" w:uiPriority="70"/>
-    <w:lsdException w:name="Colorful Shading Accent 1" w:uiPriority="71"/>
-    <w:lsdException w:name="Colorful List Accent 1" w:uiPriority="72"/>
-    <w:lsdException w:name="Colorful Grid Accent 1" w:uiPriority="73"/>
-    <w:lsdException w:name="Light Shading Accent 2" w:uiPriority="60"/>
-    <w:lsdException w:name="Light List Accent 2" w:uiPriority="61"/>
-    <w:lsdException w:name="Light Grid Accent 2" w:uiPriority="62"/>
-    <w:lsdException w:name="Medium Shading 1 Accent 2" w:uiPriority="63"/>
-    <w:lsdException w:name="Medium Shading 2 Accent 2" w:uiPriority="64"/>
-    <w:lsdException w:name="Medium List 1 Accent 2" w:uiPriority="65"/>
-    <w:lsdException w:name="Medium List 2 Accent 2" w:uiPriority="66"/>
-    <w:lsdException w:name="Medium Grid 1 Accent 2" w:uiPriority="67"/>
-    <w:lsdException w:name="Medium Grid 2 Accent 2" w:uiPriority="68"/>
-    <w:lsdException w:name="Medium Grid 3 Accent 2" w:uiPriority="69"/>
-    <w:lsdException w:name="Dark List Accent 2" w:uiPriority="70"/>
-    <w:lsdException w:name="Colorful Shading Accent 2" w:uiPriority="71"/>
-    <w:lsdException w:name="Colorful List Accent 2" w:uiPriority="72"/>
-    <w:lsdException w:name="Colorful Grid Accent 2" w:uiPriority="73"/>
-    <w:lsdException w:name="Light Shading Accent 3" w:uiPriority="60"/>
-    <w:lsdException w:name="Light List Accent 3" w:uiPriority="61"/>
-    <w:lsdException w:name="Light Grid Accent 3" w:uiPriority="62"/>
-    <w:lsdException w:name="Medium Shading 1 Accent 3" w:uiPriority="63"/>
-    <w:lsdException w:name="Medium Shading 2 Accent 3" w:uiPriority="64"/>
-    <w:lsdException w:name="Medium List 1 Accent 3" w:uiPriority="65"/>
-    <w:lsdException w:name="Medium List 2 Accent 3" w:uiPriority="66"/>
-    <w:lsdException w:name="Medium Grid 1 Accent 3" w:uiPriority="67"/>
-    <w:lsdException w:name="Medium Grid 2 Accent 3" w:uiPriority="68"/>
-    <w:lsdException w:name="Medium Grid 3 Accent 3" w:uiPriority="69"/>
-    <w:lsdException w:name="Dark List Accent 3" w:uiPriority="70"/>
-    <w:lsdException w:name="Colorful Shading Accent 3" w:uiPriority="71"/>
-    <w:lsdException w:name="Colorful List Accent 3" w:uiPriority="72"/>
-    <w:lsdException w:name="Colorful Grid Accent 3" w:uiPriority="73"/>
-    <w:lsdException w:name="Light Shading Accent 4" w:uiPriority="60"/>
-    <w:lsdException w:name="Light List Accent 4" w:uiPriority="61"/>
-    <w:lsdException w:name="Light Grid Accent 4" w:uiPriority="62"/>
-    <w:lsdException w:name="Medium Shading 1 Accent 4" w:uiPriority="63"/>
-    <w:lsdException w:name="Medium Shading 2 Accent 4" w:uiPriority="64"/>
-    <w:lsdException w:name="Medium List 1 Accent 4" w:uiPriority="65"/>
-    <w:lsdException w:name="Medium List 2 Accent 4" w:uiPriority="66"/>
-    <w:lsdException w:name="Medium Grid 1 Accent 4" w:uiPriority="67"/>
-    <w:lsdException w:name="Medium Grid 2 Accent 4" w:uiPriority="68"/>
-    <w:lsdException w:name="Medium Grid 3 Accent 4" w:uiPriority="69"/>
-    <w:lsdException w:name="Dark List Accent 4" w:uiPriority="70"/>
-    <w:lsdException w:name="Colorful Shading Accent 4" w:uiPriority="71"/>
-    <w:lsdException w:name="Colorful List Accent 4" w:uiPriority="72"/>
-    <w:lsdException w:name="Colorful Grid Accent 4" w:uiPriority="73"/>
-    <w:lsdException w:name="Light Shading Accent 5" w:uiPriority="60"/>
-    <w:lsdException w:name="Light List Accent 5" w:uiPriority="61"/>
-    <w:lsdException w:name="Light Grid Accent 5" w:uiPriority="62"/>
-    <w:lsdException w:name="Medium Shading 1 Accent 5" w:uiPriority="63"/>
-    <w:lsdException w:name="Medium Shading 2 Accent 5" w:uiPriority="64"/>
-    <w:lsdException w:name="Medium List 1 Accent 5" w:uiPriority="65"/>
-    <w:lsdException w:name="Medium List 2 Accent 5" w:uiPriority="66"/>
-    <w:lsdException w:name="Medium Grid 1 Accent 5" w:uiPriority="67"/>
-    <w:lsdException w:name="Medium Grid 2 Accent 5" w:uiPriority="68"/>
-    <w:lsdException w:name="Medium Grid 3 Accent 5" w:uiPriority="69"/>
-    <w:lsdException w:name="Dark List Accent 5" w:uiPriority="70"/>
-    <w:lsdException w:name="Colorful Shading Accent 5" w:uiPriority="71"/>
-    <w:lsdException w:name="Colorful List Accent 5" w:uiPriority="72"/>
-    <w:lsdException w:name="Colorful Grid Accent 5" w:uiPriority="73"/>
-    <w:lsdException w:name="Light Shading Accent 6" w:uiPriority="60"/>
-    <w:lsdException w:name="Light List Accent 6" w:uiPriority="61"/>
-    <w:lsdException w:name="Light Grid Accent 6" w:uiPriority="62"/>
-    <w:lsdException w:name="Medium Shading 1 Accent 6" w:uiPriority="63"/>
-    <w:lsdException w:name="Medium Shading 2 Accent 6" w:uiPriority="64"/>
-    <w:lsdException w:name="Medium List 1 Accent 6" w:uiPriority="65"/>
-    <w:lsdException w:name="Medium List 2 Accent 6" w:uiPriority="66"/>
-    <w:lsdException w:name="Medium Grid 1 Accent 6" w:uiPriority="67"/>
-    <w:lsdException w:name="Medium Grid 2 Accent 6" w:uiPriority="68"/>
-    <w:lsdException w:name="Medium Grid 3 Accent 6" w:uiPriority="69"/>
-    <w:lsdException w:name="Dark List Accent 6" w:uiPriority="70"/>
-    <w:lsdException w:name="Colorful Shading Accent 6" w:uiPriority="71"/>
-    <w:lsdException w:name="Colorful List Accent 6" w:uiPriority="72"/>
-    <w:lsdException w:name="Colorful Grid Accent 6" w:uiPriority="73"/>
-    <w:lsdException w:name="Subtle Emphasis" w:uiPriority="19" w:qFormat="1"/>
-    <w:lsdException w:name="Intense Emphasis" w:uiPriority="21" w:qFormat="1"/>
-    <w:lsdException w:name="Subtle Reference" w:uiPriority="31" w:qFormat="1"/>
-    <w:lsdException w:name="Intense Reference" w:uiPriority="32" w:qFormat="1"/>
-    <w:lsdException w:name="Book Title" w:uiPriority="33" w:qFormat="1"/>
-    <w:lsdException w:name="Bibliography" w:semiHidden="1" w:uiPriority="37" w:unhideWhenUsed="1"/>
-    <w:lsdException w:name="TOC Heading" w:semiHidden="1" w:uiPriority="39" w:unhideWhenUsed="1" w:qFormat="1"/>
-    <w:lsdException w:name="Plain Table 1" w:uiPriority="41"/>
-    <w:lsdException w:name="Plain Table 2" w:uiPriority="42"/>
-    <w:lsdException w:name="Plain Table 3" w:uiPriority="43"/>
-    <w:lsdException w:name="Plain Table 4" w:uiPriority="44"/>
-    <w:lsdException w:name="Plain Table 5" w:uiPriority="45"/>
-    <w:lsdException w:name="Grid Table Light" w:uiPriority="40"/>
-    <w:lsdException w:name="Grid Table 1 Light" w:uiPriority="46"/>
-    <w:lsdException w:name="Grid Table 2" w:uiPriority="47"/>
-    <w:lsdException w:name="Grid Table 3" w:uiPriority="48"/>
-    <w:lsdException w:name="Grid Table 4" w:uiPriority="49"/>
-    <w:lsdException w:name="Grid Table 5 Dark" w:uiPriority="50"/>
-    <w:lsdException w:name="Grid Table 6 Colorful" w:uiPriority="51"/>
-    <w:lsdException w:name="Grid Table 7 Colorful" w:uiPriority="52"/>
-    <w:lsdException w:name="Grid Table 1 Light Accent 1" w:uiPriority="46"/>
-    <w:lsdException w:name="Grid Table 2 Accent 1" w:uiPriority="47"/>
-    <w:lsdException w:name="Grid Table 3 Accent 1" w:uiPriority="48"/>
-    <w:lsdException w:name="Grid Table 4 Accent 1" w:uiPriority="49"/>
-    <w:lsdException w:name="Grid Table 5 Dark Accent 1" w:uiPriority="50"/>
-    <w:lsdException w:name="Grid Table 6 Colorful Accent 1" w:uiPriority="51"/>
-    <w:lsdException w:name="Grid Table 7 Colorful Accent 1" w:uiPriority="52"/>
-    <w:lsdException w:name="Grid Table 1 Light Accent 2" w:uiPriority="46"/>
-    <w:lsdException w:name="Grid Table 2 Accent 2" w:uiPriority="47"/>
-    <w:lsdException w:name="Grid Table 3 Accent 2" w:uiPriority="48"/>
-    <w:lsdException w:name="Grid Table 4 Accent 2" w:uiPriority="49"/>
-    <w:lsdException w:name="Grid Table 5 Dark Accent 2" w:uiPriority="50"/>
-    <w:lsdException w:name="Grid Table 6 Colorful Accent 2" w:uiPriority="51"/>
-    <w:lsdException w:name="Grid Table 7 Colorful Accent 2" w:uiPriority="52"/>
-    <w:lsdException w:name="Grid Table 1 Light Accent 3" w:uiPriority="46"/>
-    <w:lsdException w:name="Grid Table 2 Accent 3" w:uiPriority="47"/>
-    <w:lsdException w:name="Grid Table 3 Accent 3" w:uiPriority="48"/>
-    <w:lsdException w:name="Grid Table 4 Accent 3" w:uiPriority="49"/>
-    <w:lsdException w:name="Grid Table 5 Dark Accent 3" w:uiPriority="50"/>
-    <w:lsdException w:name="Grid Table 6 Colorful Accent 3" w:uiPriority="51"/>
-    <w:lsdException w:name="Grid Table 7 Colorful Accent 3" w:uiPriority="52"/>
-    <w:lsdException w:name="Grid Table 1 Light Accent 4" w:uiPriority="46"/>
-    <w:lsdException w:name="Grid Table 2 Accent 4" w:uiPriority="47"/>
-    <w:lsdException w:name="Grid Table 3 Accent 4" w:uiPriority="48"/>
-    <w:lsdException w:name="Grid Table 4 Accent 4" w:uiPriority="49"/>
-    <w:lsdException w:name="Grid Table 5 Dark Accent 4" w:uiPriority="50"/>
-    <w:lsdException w:name="Grid Table 6 Colorful Accent 4" w:uiPriority="51"/>
-    <w:lsdException w:name="Grid Table 7 Colorful Accent 4" w:uiPriority="52"/>
-    <w:lsdException w:name="Grid Table 1 Light Accent 5" w:uiPriority="46"/>
-    <w:lsdException w:name="Grid Table 2 Accent 5" w:uiPriority="47"/>
-    <w:lsdException w:name="Grid Table 3 Accent 5" w:uiPriority="48"/>
-    <w:lsdException w:name="Grid Table 4 Accent 5" w:uiPriority="49"/>
-    <w:lsdException w:name="Grid Table 5 Dark Accent 5" w:uiPriority="50"/>
-    <w:lsdException w:name="Grid Table 6 Colorful Accent 5" w:uiPriority="51"/>
-    <w:lsdException w:name="Grid Table 7 Colorful Accent 5" w:uiPriority="52"/>
-    <w:lsdException w:name="Grid Table 1 Light Accent 6" w:uiPriority="46"/>
-    <w:lsdException w:name="Grid Table 2 Accent 6" w:uiPriority="47"/>
-    <w:lsdException w:name="Grid Table 3 Accent 6" w:uiPriority="48"/>
-    <w:lsdException w:name="Grid Table 4 Accent 6" w:uiPriority="49"/>
-    <w:lsdException w:name="Grid Table 5 Dark Accent 6" w:uiPriority="50"/>
-    <w:lsdException w:name="Grid Table 6 Colorful Accent 6" w:uiPriority="51"/>
-    <w:lsdException w:name="Grid Table 7 Colorful Accent 6" w:uiPriority="52"/>
-    <w:lsdException w:name="List Table 1 Light" w:uiPriority="46"/>
-    <w:lsdException w:name="List Table 2" w:uiPriority="47"/>
-    <w:lsdException w:name="List Table 3" w:uiPriority="48"/>
-    <w:lsdException w:name="List Table 4" w:uiPriority="49"/>
-    <w:lsdException w:name="List Table 5 Dark" w:uiPriority="50"/>
-    <w:lsdException w:name="List Table 6 Colorful" w:uiPriority="51"/>
-    <w:lsdException w:name="List Table 7 Colorful" w:uiPriority="52"/>
-    <w:lsdException w:name="List Table 1 Light Accent 1" w:uiPriority="46"/>
-    <w:lsdException w:name="List Table 2 Accent 1" w:uiPriority="47"/>
-    <w:lsdException w:name="List Table 3 Accent 1" w:uiPriority="48"/>
-    <w:lsdException w:name="List Table 4 Accent 1" w:uiPriority="49"/>
-    <w:lsdException w:name="List Table 5 Dark Accent 1" w:uiPriority="50"/>
-    <w:lsdException w:name="List Table 6 Colorful Accent 1" w:uiPriority="51"/>
-    <w:lsdException w:name="List Table 7 Colorful Accent 1" w:uiPriority="52"/>
-    <w:lsdException w:name="List Table 1 Light Accent 2" w:uiPriority="46"/>
-    <w:lsdException w:name="List Table 2 Accent 2" w:uiPriority="47"/>
-    <w:lsdException w:name="List Table 3 Accent 2" w:uiPriority="48"/>
-    <w:lsdException w:name="List Table 4 Accent 2" w:uiPriority="49"/>
-    <w:lsdException w:name="List Table 5 Dark Accent 2" w:uiPriority="50"/>
-    <w:lsdException w:name="List Table 6 Colorful Accent 2" w:uiPriority="51"/>
-    <w:lsdException w:name="List Table 7 Colorful Accent 2" w:uiPriority="52"/>
-    <w:lsdException w:name="List Table 1 Light Accent 3" w:uiPriority="46"/>
-    <w:lsdException w:name="List Table 2 Accent 3" w:uiPriority="47"/>
-    <w:lsdException w:name="List Table 3 Accent 3" w:uiPriority="48"/>
-    <w:lsdException w:name="List Table 4 Accent 3" w:uiPriority="49"/>
-    <w:lsdException w:name="List Table 5 Dark Accent 3" w:uiPriority="50"/>
-    <w:lsdException w:name="List Table 6 Colorful Accent 3" w:uiPriority="51"/>
-    <w:lsdException w:name="List Table 7 Colorful Accent 3" w:uiPriority="52"/>
-    <w:lsdException w:name="List Table 1 Light Accent 4" w:uiPriority="46"/>
-    <w:lsdException w:name="List Table 2 Accent 4" w:uiPriority="47"/>
-    <w:lsdException w:name="List Table 3 Accent 4" w:uiPriority="48"/>
-    <w:lsdException w:name="List Table 4 Accent 4" w:uiPriority="49"/>
-    <w:lsdException w:name="List Table 5 Dark Accent 4" w:uiPriority="50"/>
-    <w:lsdException w:name="List Table 6 Colorful Accent 4" w:uiPriority="51"/>
-    <w:lsdException w:name="List Table 7 Colorful Accent 4" w:uiPriority="52"/>
-    <w:lsdException w:name="List Table 1 Light Accent 5" w:uiPriority="46"/>
-    <w:lsdException w:name="List Table 2 Accent 5" w:uiPriority="47"/>
-    <w:lsdException w:name="List Table 3 Accent 5" w:uiPriority="48"/>
-    <w:lsdException w:name="List Table 4 Accent 5" w:uiPriority="49"/>
-    <w:lsdException w:name="List Table 5 Dark Accent 5" w:uiPriority="50"/>
-    <w:lsdException w:name="List Table 6 Colorful Accent 5" w:uiPriority="51"/>
-    <w:lsdException w:name="List Table 7 Colorful Accent 5" w:uiPriority="52"/>
-    <w:lsdException w:name="List Table 1 Light Accent 6" w:uiPriority="46"/>
-    <w:lsdException w:name="List Table 2 Accent 6" w:uiPriority="47"/>
-    <w:lsdException w:name="List Table 3 Accent 6" w:uiPriority="48"/>
-    <w:lsdException w:name="List Table 4 Accent 6" w:uiPriority="49"/>
-    <w:lsdException w:name="List Table 5 Dark Accent 6" w:uiPriority="50"/>
-    <w:lsdException w:name="List Table 6 Colorful Accent 6" w:uiPriority="51"/>
-    <w:lsdException w:name="List Table 7 Colorful Accent 6" w:uiPriority="52"/>
-    <w:lsdException w:name="Mention" w:semiHidden="1" w:unhideWhenUsed="1"/>
-    <w:lsdException w:name="Smart Hyperlink" w:semiHidden="1" w:unhideWhenUsed="1"/>
-    <w:lsdException w:name="Hashtag" w:semiHidden="1" w:unhideWhenUsed="1"/>
-    <w:lsdException w:name="Unresolved Mention" w:semiHidden="1" w:unhideWhenUsed="1"/>
-    <w:lsdException w:name="Smart Link" w:semiHidden="1" w:unhideWhenUsed="1"/>
+  <w:latentStyles w:defLockedState="0" w:defUIPriority="99" w:defSemiHidden="1" w:defUnhideWhenUsed="1" w:defQFormat="0" w:count="276">
+    <w:lsdException w:name="Normal" w:semiHidden="0" w:uiPriority="0" w:unhideWhenUsed="0" w:qFormat="1"/>
+    <w:lsdException w:name="heading 1" w:semiHidden="0" w:uiPriority="9" w:unhideWhenUsed="0" w:qFormat="1"/>
+    <w:lsdException w:name="heading 2" w:uiPriority="9" w:qFormat="1"/>
+    <w:lsdException w:name="heading 3" w:uiPriority="9" w:qFormat="1"/>
+    <w:lsdException w:name="heading 4" w:uiPriority="9" w:qFormat="1"/>
+    <w:lsdException w:name="heading 5" w:uiPriority="9" w:qFormat="1"/>
+    <w:lsdException w:name="heading 6" w:uiPriority="9" w:qFormat="1"/>
+    <w:lsdException w:name="heading 7" w:uiPriority="9" w:qFormat="1"/>
+    <w:lsdException w:name="heading 8" w:uiPriority="9" w:qFormat="1"/>
+    <w:lsdException w:name="heading 9" w:uiPriority="9" w:qFormat="1"/>
+    <w:lsdException w:name="toc 1" w:uiPriority="39"/>
+    <w:lsdException w:name="toc 2" w:uiPriority="39"/>
+    <w:lsdException w:name="toc 3" w:uiPriority="39"/>
+    <w:lsdException w:name="toc 4" w:uiPriority="39"/>
+    <w:lsdException w:name="toc 5" w:uiPriority="39"/>
+    <w:lsdException w:name="toc 6" w:uiPriority="39"/>
+    <w:lsdException w:name="toc 7" w:uiPriority="39"/>
+    <w:lsdException w:name="toc 8" w:uiPriority="39"/>
+    <w:lsdException w:name="toc 9" w:uiPriority="39"/>
+    <w:lsdException w:name="caption" w:uiPriority="35" w:qFormat="1"/>
+    <w:lsdException w:name="Title" w:semiHidden="0" w:uiPriority="10" w:unhideWhenUsed="0" w:qFormat="1"/>
+    <w:lsdException w:name="Default Paragraph Font" w:uiPriority="1"/>
+    <w:lsdException w:name="Subtitle" w:semiHidden="0" w:uiPriority="11" w:unhideWhenUsed="0" w:qFormat="1"/>
+    <w:lsdException w:name="Strong" w:semiHidden="0" w:uiPriority="22" w:unhideWhenUsed="0" w:qFormat="1"/>
+    <w:lsdException w:name="Emphasis" w:semiHidden="0" w:uiPriority="20" w:unhideWhenUsed="0" w:qFormat="1"/>
+    <w:lsdException w:name="Table Grid" w:semiHidden="0" w:uiPriority="39" w:unhideWhenUsed="0"/>
+    <w:lsdException w:name="Note Level 1" w:semiHidden="0" w:unhideWhenUsed="0"/>
+    <w:lsdException w:name="Note Level 2" w:semiHidden="0" w:unhideWhenUsed="0"/>
+    <w:lsdException w:name="Note Level 3" w:semiHidden="0" w:unhideWhenUsed="0"/>
+    <w:lsdException w:name="Note Level 4" w:semiHidden="0" w:unhideWhenUsed="0"/>
+    <w:lsdException w:name="Note Level 5" w:semiHidden="0" w:unhideWhenUsed="0"/>
+    <w:lsdException w:name="Note Level 6" w:semiHidden="0" w:unhideWhenUsed="0"/>
+    <w:lsdException w:name="Note Level 7" w:semiHidden="0" w:unhideWhenUsed="0"/>
+    <w:lsdException w:name="Note Level 8" w:semiHidden="0" w:unhideWhenUsed="0"/>
+    <w:lsdException w:name="Note Level 9" w:semiHidden="0" w:unhideWhenUsed="0"/>
+    <w:lsdException w:name="Placeholder Text" w:unhideWhenUsed="0"/>
+    <w:lsdException w:name="No Spacing" w:semiHidden="0" w:uiPriority="1" w:unhideWhenUsed="0" w:qFormat="1"/>
+    <w:lsdException w:name="Light Shading" w:semiHidden="0" w:uiPriority="60" w:unhideWhenUsed="0"/>
+    <w:lsdException w:name="Light List" w:semiHidden="0" w:uiPriority="61" w:unhideWhenUsed="0"/>
+    <w:lsdException w:name="Light Grid" w:semiHidden="0" w:uiPriority="62" w:unhideWhenUsed="0"/>
+    <w:lsdException w:name="Medium Shading 1" w:semiHidden="0" w:uiPriority="63" w:unhideWhenUsed="0"/>
+    <w:lsdException w:name="Medium Shading 2" w:semiHidden="0" w:uiPriority="64" w:unhideWhenUsed="0"/>
+    <w:lsdException w:name="Medium List 1" w:semiHidden="0" w:uiPriority="65" w:unhideWhenUsed="0"/>
+    <w:lsdException w:name="Medium List 2" w:semiHidden="0" w:uiPriority="66" w:unhideWhenUsed="0"/>
+    <w:lsdException w:name="Medium Grid 1" w:semiHidden="0" w:uiPriority="67" w:unhideWhenUsed="0"/>
+    <w:lsdException w:name="Medium Grid 2" w:semiHidden="0" w:uiPriority="68" w:unhideWhenUsed="0"/>
+    <w:lsdException w:name="Medium Grid 3" w:semiHidden="0" w:uiPriority="69" w:unhideWhenUsed="0"/>
+    <w:lsdException w:name="Dark List" w:semiHidden="0" w:uiPriority="70" w:unhideWhenUsed="0"/>
+    <w:lsdException w:name="Colorful Shading" w:semiHidden="0" w:uiPriority="71" w:unhideWhenUsed="0"/>
+    <w:lsdException w:name="Colorful List" w:semiHidden="0" w:uiPriority="72" w:unhideWhenUsed="0"/>
+    <w:lsdException w:name="Colorful Grid" w:semiHidden="0" w:uiPriority="73" w:unhideWhenUsed="0"/>
+    <w:lsdException w:name="Light Shading Accent 1" w:semiHidden="0" w:uiPriority="60" w:unhideWhenUsed="0"/>
+    <w:lsdException w:name="Light List Accent 1" w:semiHidden="0" w:uiPriority="61" w:unhideWhenUsed="0"/>
+    <w:lsdException w:name="Light Grid Accent 1" w:semiHidden="0" w:uiPriority="62" w:unhideWhenUsed="0"/>
+    <w:lsdException w:name="Medium Shading 1 Accent 1" w:semiHidden="0" w:uiPriority="63" w:unhideWhenUsed="0"/>
+    <w:lsdException w:name="Medium Shading 2 Accent 1" w:semiHidden="0" w:uiPriority="64" w:unhideWhenUsed="0"/>
+    <w:lsdException w:name="Medium List 1 Accent 1" w:semiHidden="0" w:uiPriority="65" w:unhideWhenUsed="0"/>
+    <w:lsdException w:name="Revision" w:unhideWhenUsed="0"/>
+    <w:lsdException w:name="List Paragraph" w:semiHidden="0" w:uiPriority="34" w:unhideWhenUsed="0" w:qFormat="1"/>
+    <w:lsdException w:name="Quote" w:semiHidden="0" w:uiPriority="29" w:unhideWhenUsed="0" w:qFormat="1"/>
+    <w:lsdException w:name="Intense Quote" w:semiHidden="0" w:uiPriority="30" w:unhideWhenUsed="0" w:qFormat="1"/>
+    <w:lsdException w:name="Medium List 2 Accent 1" w:semiHidden="0" w:uiPriority="66" w:unhideWhenUsed="0"/>
+    <w:lsdException w:name="Medium Grid 1 Accent 1" w:semiHidden="0" w:uiPriority="67" w:unhideWhenUsed="0"/>
+    <w:lsdException w:name="Medium Grid 2 Accent 1" w:semiHidden="0" w:uiPriority="68" w:unhideWhenUsed="0"/>
+    <w:lsdException w:name="Medium Grid 3 Accent 1" w:semiHidden="0" w:uiPriority="69" w:unhideWhenUsed="0"/>
+    <w:lsdException w:name="Dark List Accent 1" w:semiHidden="0" w:uiPriority="70" w:unhideWhenUsed="0"/>
+    <w:lsdException w:name="Colorful Shading Accent 1" w:semiHidden="0" w:uiPriority="71" w:unhideWhenUsed="0"/>
+    <w:lsdException w:name="Colorful List Accent 1" w:semiHidden="0" w:uiPriority="72" w:unhideWhenUsed="0"/>
+    <w:lsdException w:name="Colorful Grid Accent 1" w:semiHidden="0" w:uiPriority="73" w:unhideWhenUsed="0"/>
+    <w:lsdException w:name="Light Shading Accent 2" w:semiHidden="0" w:uiPriority="60" w:unhideWhenUsed="0"/>
+    <w:lsdException w:name="Light List Accent 2" w:semiHidden="0" w:uiPriority="61" w:unhideWhenUsed="0"/>
+    <w:lsdException w:name="Light Grid Accent 2" w:semiHidden="0" w:uiPriority="62" w:unhideWhenUsed="0"/>
+    <w:lsdException w:name="Medium Shading 1 Accent 2" w:semiHidden="0" w:uiPriority="63" w:unhideWhenUsed="0"/>
+    <w:lsdException w:name="Medium Shading 2 Accent 2" w:semiHidden="0" w:uiPriority="64" w:unhideWhenUsed="0"/>
+    <w:lsdException w:name="Medium List 1 Accent 2" w:semiHidden="0" w:uiPriority="65" w:unhideWhenUsed="0"/>
+    <w:lsdException w:name="Medium List 2 Accent 2" w:semiHidden="0" w:uiPriority="66" w:unhideWhenUsed="0"/>
+    <w:lsdException w:name="Medium Grid 1 Accent 2" w:semiHidden="0" w:uiPriority="67" w:unhideWhenUsed="0"/>
+    <w:lsdException w:name="Medium Grid 2 Accent 2" w:semiHidden="0" w:uiPriority="68" w:unhideWhenUsed="0"/>
+    <w:lsdException w:name="Medium Grid 3 Accent 2" w:semiHidden="0" w:uiPriority="69" w:unhideWhenUsed="0"/>
+    <w:lsdException w:name="Dark List Accent 2" w:semiHidden="0" w:uiPriority="70" w:unhideWhenUsed="0"/>
+    <w:lsdException w:name="Colorful Shading Accent 2" w:semiHidden="0" w:uiPriority="71" w:unhideWhenUsed="0"/>
+    <w:lsdException w:name="Colorful List Accent 2" w:semiHidden="0" w:uiPriority="72" w:unhideWhenUsed="0"/>
+    <w:lsdException w:name="Colorful Grid Accent 2" w:semiHidden="0" w:uiPriority="73" w:unhideWhenUsed="0"/>
+    <w:lsdException w:name="Light Shading Accent 3" w:semiHidden="0" w:uiPriority="60" w:unhideWhenUsed="0"/>
+    <w:lsdException w:name="Light List Accent 3" w:semiHidden="0" w:uiPriority="61" w:unhideWhenUsed="0"/>
+    <w:lsdException w:name="Light Grid Accent 3" w:semiHidden="0" w:uiPriority="62" w:unhideWhenUsed="0"/>
+    <w:lsdException w:name="Medium Shading 1 Accent 3" w:semiHidden="0" w:uiPriority="63" w:unhideWhenUsed="0"/>
+    <w:lsdException w:name="Medium Shading 2 Accent 3" w:semiHidden="0" w:uiPriority="64" w:unhideWhenUsed="0"/>
+    <w:lsdException w:name="Medium List 1 Accent 3" w:semiHidden="0" w:uiPriority="65" w:unhideWhenUsed="0"/>
+    <w:lsdException w:name="Medium List 2 Accent 3" w:semiHidden="0" w:uiPriority="66" w:unhideWhenUsed="0"/>
+    <w:lsdException w:name="Medium Grid 1 Accent 3" w:semiHidden="0" w:uiPriority="67" w:unhideWhenUsed="0"/>
+    <w:lsdException w:name="Medium Grid 2 Accent 3" w:semiHidden="0" w:uiPriority="68" w:unhideWhenUsed="0"/>
+    <w:lsdException w:name="Medium Grid 3 Accent 3" w:semiHidden="0" w:uiPriority="69" w:unhideWhenUsed="0"/>
+    <w:lsdException w:name="Dark List Accent 3" w:semiHidden="0" w:uiPriority="70" w:unhideWhenUsed="0"/>
+    <w:lsdException w:name="Colorful Shading Accent 3" w:semiHidden="0" w:uiPriority="71" w:unhideWhenUsed="0"/>
+    <w:lsdException w:name="Colorful List Accent 3" w:semiHidden="0" w:uiPriority="72" w:unhideWhenUsed="0"/>
+    <w:lsdException w:name="Colorful Grid Accent 3" w:semiHidden="0" w:uiPriority="73" w:unhideWhenUsed="0"/>
+    <w:lsdException w:name="Light Shading Accent 4" w:semiHidden="0" w:uiPriority="60" w:unhideWhenUsed="0"/>
+    <w:lsdException w:name="Light List Accent 4" w:semiHidden="0" w:uiPriority="61" w:unhideWhenUsed="0"/>
+    <w:lsdException w:name="Light Grid Accent 4" w:semiHidden="0" w:uiPriority="62" w:unhideWhenUsed="0"/>
+    <w:lsdException w:name="Medium Shading 1 Accent 4" w:semiHidden="0" w:uiPriority="63" w:unhideWhenUsed="0"/>
+    <w:lsdException w:name="Medium Shading 2 Accent 4" w:semiHidden="0" w:uiPriority="64" w:unhideWhenUsed="0"/>
+    <w:lsdException w:name="Medium List 1 Accent 4" w:semiHidden="0" w:uiPriority="65" w:unhideWhenUsed="0"/>
+    <w:lsdException w:name="Medium List 2 Accent 4" w:semiHidden="0" w:uiPriority="66" w:unhideWhenUsed="0"/>
+    <w:lsdException w:name="Medium Grid 1 Accent 4" w:semiHidden="0" w:uiPriority="67" w:unhideWhenUsed="0"/>
+    <w:lsdException w:name="Medium Grid 2 Accent 4" w:semiHidden="0" w:uiPriority="68" w:unhideWhenUsed="0"/>
+    <w:lsdException w:name="Medium Grid 3 Accent 4" w:semiHidden="0" w:uiPriority="69" w:unhideWhenUsed="0"/>
+    <w:lsdException w:name="Dark List Accent 4" w:semiHidden="0" w:uiPriority="70" w:unhideWhenUsed="0"/>
+    <w:lsdException w:name="Colorful Shading Accent 4" w:semiHidden="0" w:uiPriority="71" w:unhideWhenUsed="0"/>
+    <w:lsdException w:name="Colorful List Accent 4" w:semiHidden="0" w:uiPriority="72" w:unhideWhenUsed="0"/>
+    <w:lsdException w:name="Colorful Grid Accent 4" w:semiHidden="0" w:uiPriority="73" w:unhideWhenUsed="0"/>
+    <w:lsdException w:name="Light Shading Accent 5" w:semiHidden="0" w:uiPriority="60" w:unhideWhenUsed="0"/>
+    <w:lsdException w:name="Light List Accent 5" w:semiHidden="0" w:uiPriority="61" w:unhideWhenUsed="0"/>
+    <w:lsdException w:name="Light Grid Accent 5" w:semiHidden="0" w:uiPriority="62" w:unhideWhenUsed="0"/>
+    <w:lsdException w:name="Medium Shading 1 Accent 5" w:semiHidden="0" w:uiPriority="63" w:unhideWhenUsed="0"/>
+    <w:lsdException w:name="Medium Shading 2 Accent 5" w:semiHidden="0" w:uiPriority="64" w:unhideWhenUsed="0"/>
+    <w:lsdException w:name="Medium List 1 Accent 5" w:semiHidden="0" w:uiPriority="65" w:unhideWhenUsed="0"/>
+    <w:lsdException w:name="Medium List 2 Accent 5" w:semiHidden="0" w:uiPriority="66" w:unhideWhenUsed="0"/>
+    <w:lsdException w:name="Medium Grid 1 Accent 5" w:semiHidden="0" w:uiPriority="67" w:unhideWhenUsed="0"/>
+    <w:lsdException w:name="Medium Grid 2 Accent 5" w:semiHidden="0" w:uiPriority="68" w:unhideWhenUsed="0"/>
+    <w:lsdException w:name="Medium Grid 3 Accent 5" w:semiHidden="0" w:uiPriority="69" w:unhideWhenUsed="0"/>
+    <w:lsdException w:name="Dark List Accent 5" w:semiHidden="0" w:uiPriority="70" w:unhideWhenUsed="0"/>
+    <w:lsdException w:name="Colorful Shading Accent 5" w:semiHidden="0" w:uiPriority="71" w:unhideWhenUsed="0"/>
+    <w:lsdException w:name="Colorful List Accent 5" w:semiHidden="0" w:uiPriority="72" w:unhideWhenUsed="0"/>
+    <w:lsdException w:name="Colorful Grid Accent 5" w:semiHidden="0" w:uiPriority="73" w:unhideWhenUsed="0"/>
+    <w:lsdException w:name="Light Shading Accent 6" w:semiHidden="0" w:uiPriority="60" w:unhideWhenUsed="0"/>
+    <w:lsdException w:name="Light List Accent 6" w:semiHidden="0" w:uiPriority="61" w:unhideWhenUsed="0"/>
+    <w:lsdException w:name="Light Grid Accent 6" w:semiHidden="0" w:uiPriority="62" w:unhideWhenUsed="0"/>
+    <w:lsdException w:name="Medium Shading 1 Accent 6" w:semiHidden="0" w:uiPriority="63" w:unhideWhenUsed="0"/>
+    <w:lsdException w:name="Medium Shading 2 Accent 6" w:semiHidden="0" w:uiPriority="64" w:unhideWhenUsed="0"/>
+    <w:lsdException w:name="Medium List 1 Accent 6" w:semiHidden="0" w:uiPriority="65" w:unhideWhenUsed="0"/>
+    <w:lsdException w:name="Medium List 2 Accent 6" w:semiHidden="0" w:uiPriority="66" w:unhideWhenUsed="0"/>
+    <w:lsdException w:name="Medium Grid 1 Accent 6" w:semiHidden="0" w:uiPriority="67" w:unhideWhenUsed="0"/>
+    <w:lsdException w:name="Medium Grid 2 Accent 6" w:semiHidden="0" w:uiPriority="68" w:unhideWhenUsed="0"/>
+    <w:lsdException w:name="Medium Grid 3 Accent 6" w:semiHidden="0" w:uiPriority="69" w:unhideWhenUsed="0"/>
+    <w:lsdException w:name="Dark List Accent 6" w:semiHidden="0" w:uiPriority="70" w:unhideWhenUsed="0"/>
+    <w:lsdException w:name="Colorful Shading Accent 6" w:semiHidden="0" w:uiPriority="71" w:unhideWhenUsed="0"/>
+    <w:lsdException w:name="Colorful List Accent 6" w:semiHidden="0" w:uiPriority="72" w:unhideWhenUsed="0"/>
+    <w:lsdException w:name="Colorful Grid Accent 6" w:semiHidden="0" w:uiPriority="73" w:unhideWhenUsed="0"/>
+    <w:lsdException w:name="Subtle Emphasis" w:semiHidden="0" w:uiPriority="19" w:unhideWhenUsed="0" w:qFormat="1"/>
+    <w:lsdException w:name="Intense Emphasis" w:semiHidden="0" w:uiPriority="21" w:unhideWhenUsed="0" w:qFormat="1"/>
+    <w:lsdException w:name="Subtle Reference" w:semiHidden="0" w:uiPriority="31" w:unhideWhenUsed="0" w:qFormat="1"/>
+    <w:lsdException w:name="Intense Reference" w:semiHidden="0" w:uiPriority="32" w:unhideWhenUsed="0" w:qFormat="1"/>
+    <w:lsdException w:name="Book Title" w:semiHidden="0" w:uiPriority="33" w:unhideWhenUsed="0" w:qFormat="1"/>
+    <w:lsdException w:name="Bibliography" w:uiPriority="37"/>
+    <w:lsdException w:name="TOC Heading" w:uiPriority="39" w:qFormat="1"/>
   </w:latentStyles>
   <w:style w:type="paragraph" w:default="1" w:styleId="Normal">
     <w:name w:val="Normal"/>
@@ -2886,6 +2127,7 @@
     <w:tblPr>
       <w:tblStyleRowBandSize w:val="1"/>
       <w:tblStyleColBandSize w:val="1"/>
+      <w:tblInd w:w="0" w:type="dxa"/>
       <w:tblCellMar>
         <w:top w:w="100" w:type="dxa"/>
         <w:left w:w="100" w:type="dxa"/>
@@ -2910,6 +2152,399 @@
       <w:szCs w:val="24"/>
       <w:lang w:val="en-US"/>
     </w:rPr>
+  </w:style>
+  <w:style w:type="paragraph" w:styleId="ListParagraph">
+    <w:name w:val="List Paragraph"/>
+    <w:basedOn w:val="Normal"/>
+    <w:uiPriority w:val="34"/>
+    <w:qFormat/>
+    <w:rsid w:val="006828C8"/>
+    <w:pPr>
+      <w:ind w:left="720"/>
+      <w:contextualSpacing/>
+    </w:pPr>
+  </w:style>
+</w:styles>
+</file>
+
+<file path=word/stylesWithEffects.xml><?xml version="1.0" encoding="utf-8"?>
+<w:styles xmlns:wpc="http://schemas.microsoft.com/office/word/2010/wordprocessingCanvas" xmlns:mo="http://schemas.microsoft.com/office/mac/office/2008/main" xmlns:mc="http://schemas.openxmlformats.org/markup-compatibility/2006" xmlns:mv="urn:schemas-microsoft-com:mac:vml" xmlns:o="urn:schemas-microsoft-com:office:office" xmlns:r="http://schemas.openxmlformats.org/officeDocument/2006/relationships" xmlns:m="http://schemas.openxmlformats.org/officeDocument/2006/math" xmlns:v="urn:schemas-microsoft-com:vml" xmlns:wp14="http://schemas.microsoft.com/office/word/2010/wordprocessingDrawing" xmlns:wp="http://schemas.openxmlformats.org/drawingml/2006/wordprocessingDrawing" xmlns:w10="urn:schemas-microsoft-com:office:word" xmlns:w="http://schemas.openxmlformats.org/wordprocessingml/2006/main" xmlns:w14="http://schemas.microsoft.com/office/word/2010/wordml" xmlns:wpg="http://schemas.microsoft.com/office/word/2010/wordprocessingGroup" xmlns:wpi="http://schemas.microsoft.com/office/word/2010/wordprocessingInk" xmlns:wne="http://schemas.microsoft.com/office/word/2006/wordml" xmlns:wps="http://schemas.microsoft.com/office/word/2010/wordprocessingShape" mc:Ignorable="w14 wp14">
+  <w:docDefaults>
+    <w:rPrDefault>
+      <w:rPr>
+        <w:rFonts w:ascii="Arial" w:eastAsia="Arial" w:hAnsi="Arial" w:cs="Arial"/>
+        <w:sz w:val="22"/>
+        <w:szCs w:val="22"/>
+        <w:lang w:val="en" w:eastAsia="ja-JP" w:bidi="ar-SA"/>
+      </w:rPr>
+    </w:rPrDefault>
+    <w:pPrDefault>
+      <w:pPr>
+        <w:spacing w:line="276" w:lineRule="auto"/>
+      </w:pPr>
+    </w:pPrDefault>
+  </w:docDefaults>
+  <w:latentStyles w:defLockedState="0" w:defUIPriority="99" w:defSemiHidden="1" w:defUnhideWhenUsed="1" w:defQFormat="0" w:count="276">
+    <w:lsdException w:name="Normal" w:semiHidden="0" w:uiPriority="0" w:unhideWhenUsed="0" w:qFormat="1"/>
+    <w:lsdException w:name="heading 1" w:semiHidden="0" w:uiPriority="9" w:unhideWhenUsed="0" w:qFormat="1"/>
+    <w:lsdException w:name="heading 2" w:uiPriority="9" w:qFormat="1"/>
+    <w:lsdException w:name="heading 3" w:uiPriority="9" w:qFormat="1"/>
+    <w:lsdException w:name="heading 4" w:uiPriority="9" w:qFormat="1"/>
+    <w:lsdException w:name="heading 5" w:uiPriority="9" w:qFormat="1"/>
+    <w:lsdException w:name="heading 6" w:uiPriority="9" w:qFormat="1"/>
+    <w:lsdException w:name="heading 7" w:uiPriority="9" w:qFormat="1"/>
+    <w:lsdException w:name="heading 8" w:uiPriority="9" w:qFormat="1"/>
+    <w:lsdException w:name="heading 9" w:uiPriority="9" w:qFormat="1"/>
+    <w:lsdException w:name="toc 1" w:uiPriority="39"/>
+    <w:lsdException w:name="toc 2" w:uiPriority="39"/>
+    <w:lsdException w:name="toc 3" w:uiPriority="39"/>
+    <w:lsdException w:name="toc 4" w:uiPriority="39"/>
+    <w:lsdException w:name="toc 5" w:uiPriority="39"/>
+    <w:lsdException w:name="toc 6" w:uiPriority="39"/>
+    <w:lsdException w:name="toc 7" w:uiPriority="39"/>
+    <w:lsdException w:name="toc 8" w:uiPriority="39"/>
+    <w:lsdException w:name="toc 9" w:uiPriority="39"/>
+    <w:lsdException w:name="caption" w:uiPriority="35" w:qFormat="1"/>
+    <w:lsdException w:name="Title" w:semiHidden="0" w:uiPriority="10" w:unhideWhenUsed="0" w:qFormat="1"/>
+    <w:lsdException w:name="Default Paragraph Font" w:uiPriority="1"/>
+    <w:lsdException w:name="Subtitle" w:semiHidden="0" w:uiPriority="11" w:unhideWhenUsed="0" w:qFormat="1"/>
+    <w:lsdException w:name="Strong" w:semiHidden="0" w:uiPriority="22" w:unhideWhenUsed="0" w:qFormat="1"/>
+    <w:lsdException w:name="Emphasis" w:semiHidden="0" w:uiPriority="20" w:unhideWhenUsed="0" w:qFormat="1"/>
+    <w:lsdException w:name="Table Grid" w:semiHidden="0" w:uiPriority="39" w:unhideWhenUsed="0"/>
+    <w:lsdException w:name="Note Level 1" w:semiHidden="0" w:unhideWhenUsed="0"/>
+    <w:lsdException w:name="Note Level 2" w:semiHidden="0" w:unhideWhenUsed="0"/>
+    <w:lsdException w:name="Note Level 3" w:semiHidden="0" w:unhideWhenUsed="0"/>
+    <w:lsdException w:name="Note Level 4" w:semiHidden="0" w:unhideWhenUsed="0"/>
+    <w:lsdException w:name="Note Level 5" w:semiHidden="0" w:unhideWhenUsed="0"/>
+    <w:lsdException w:name="Note Level 6" w:semiHidden="0" w:unhideWhenUsed="0"/>
+    <w:lsdException w:name="Note Level 7" w:semiHidden="0" w:unhideWhenUsed="0"/>
+    <w:lsdException w:name="Note Level 8" w:semiHidden="0" w:unhideWhenUsed="0"/>
+    <w:lsdException w:name="Note Level 9" w:semiHidden="0" w:unhideWhenUsed="0"/>
+    <w:lsdException w:name="Placeholder Text" w:unhideWhenUsed="0"/>
+    <w:lsdException w:name="No Spacing" w:semiHidden="0" w:uiPriority="1" w:unhideWhenUsed="0" w:qFormat="1"/>
+    <w:lsdException w:name="Light Shading" w:semiHidden="0" w:uiPriority="60" w:unhideWhenUsed="0"/>
+    <w:lsdException w:name="Light List" w:semiHidden="0" w:uiPriority="61" w:unhideWhenUsed="0"/>
+    <w:lsdException w:name="Light Grid" w:semiHidden="0" w:uiPriority="62" w:unhideWhenUsed="0"/>
+    <w:lsdException w:name="Medium Shading 1" w:semiHidden="0" w:uiPriority="63" w:unhideWhenUsed="0"/>
+    <w:lsdException w:name="Medium Shading 2" w:semiHidden="0" w:uiPriority="64" w:unhideWhenUsed="0"/>
+    <w:lsdException w:name="Medium List 1" w:semiHidden="0" w:uiPriority="65" w:unhideWhenUsed="0"/>
+    <w:lsdException w:name="Medium List 2" w:semiHidden="0" w:uiPriority="66" w:unhideWhenUsed="0"/>
+    <w:lsdException w:name="Medium Grid 1" w:semiHidden="0" w:uiPriority="67" w:unhideWhenUsed="0"/>
+    <w:lsdException w:name="Medium Grid 2" w:semiHidden="0" w:uiPriority="68" w:unhideWhenUsed="0"/>
+    <w:lsdException w:name="Medium Grid 3" w:semiHidden="0" w:uiPriority="69" w:unhideWhenUsed="0"/>
+    <w:lsdException w:name="Dark List" w:semiHidden="0" w:uiPriority="70" w:unhideWhenUsed="0"/>
+    <w:lsdException w:name="Colorful Shading" w:semiHidden="0" w:uiPriority="71" w:unhideWhenUsed="0"/>
+    <w:lsdException w:name="Colorful List" w:semiHidden="0" w:uiPriority="72" w:unhideWhenUsed="0"/>
+    <w:lsdException w:name="Colorful Grid" w:semiHidden="0" w:uiPriority="73" w:unhideWhenUsed="0"/>
+    <w:lsdException w:name="Light Shading Accent 1" w:semiHidden="0" w:uiPriority="60" w:unhideWhenUsed="0"/>
+    <w:lsdException w:name="Light List Accent 1" w:semiHidden="0" w:uiPriority="61" w:unhideWhenUsed="0"/>
+    <w:lsdException w:name="Light Grid Accent 1" w:semiHidden="0" w:uiPriority="62" w:unhideWhenUsed="0"/>
+    <w:lsdException w:name="Medium Shading 1 Accent 1" w:semiHidden="0" w:uiPriority="63" w:unhideWhenUsed="0"/>
+    <w:lsdException w:name="Medium Shading 2 Accent 1" w:semiHidden="0" w:uiPriority="64" w:unhideWhenUsed="0"/>
+    <w:lsdException w:name="Medium List 1 Accent 1" w:semiHidden="0" w:uiPriority="65" w:unhideWhenUsed="0"/>
+    <w:lsdException w:name="Revision" w:unhideWhenUsed="0"/>
+    <w:lsdException w:name="List Paragraph" w:semiHidden="0" w:uiPriority="34" w:unhideWhenUsed="0" w:qFormat="1"/>
+    <w:lsdException w:name="Quote" w:semiHidden="0" w:uiPriority="29" w:unhideWhenUsed="0" w:qFormat="1"/>
+    <w:lsdException w:name="Intense Quote" w:semiHidden="0" w:uiPriority="30" w:unhideWhenUsed="0" w:qFormat="1"/>
+    <w:lsdException w:name="Medium List 2 Accent 1" w:semiHidden="0" w:uiPriority="66" w:unhideWhenUsed="0"/>
+    <w:lsdException w:name="Medium Grid 1 Accent 1" w:semiHidden="0" w:uiPriority="67" w:unhideWhenUsed="0"/>
+    <w:lsdException w:name="Medium Grid 2 Accent 1" w:semiHidden="0" w:uiPriority="68" w:unhideWhenUsed="0"/>
+    <w:lsdException w:name="Medium Grid 3 Accent 1" w:semiHidden="0" w:uiPriority="69" w:unhideWhenUsed="0"/>
+    <w:lsdException w:name="Dark List Accent 1" w:semiHidden="0" w:uiPriority="70" w:unhideWhenUsed="0"/>
+    <w:lsdException w:name="Colorful Shading Accent 1" w:semiHidden="0" w:uiPriority="71" w:unhideWhenUsed="0"/>
+    <w:lsdException w:name="Colorful List Accent 1" w:semiHidden="0" w:uiPriority="72" w:unhideWhenUsed="0"/>
+    <w:lsdException w:name="Colorful Grid Accent 1" w:semiHidden="0" w:uiPriority="73" w:unhideWhenUsed="0"/>
+    <w:lsdException w:name="Light Shading Accent 2" w:semiHidden="0" w:uiPriority="60" w:unhideWhenUsed="0"/>
+    <w:lsdException w:name="Light List Accent 2" w:semiHidden="0" w:uiPriority="61" w:unhideWhenUsed="0"/>
+    <w:lsdException w:name="Light Grid Accent 2" w:semiHidden="0" w:uiPriority="62" w:unhideWhenUsed="0"/>
+    <w:lsdException w:name="Medium Shading 1 Accent 2" w:semiHidden="0" w:uiPriority="63" w:unhideWhenUsed="0"/>
+    <w:lsdException w:name="Medium Shading 2 Accent 2" w:semiHidden="0" w:uiPriority="64" w:unhideWhenUsed="0"/>
+    <w:lsdException w:name="Medium List 1 Accent 2" w:semiHidden="0" w:uiPriority="65" w:unhideWhenUsed="0"/>
+    <w:lsdException w:name="Medium List 2 Accent 2" w:semiHidden="0" w:uiPriority="66" w:unhideWhenUsed="0"/>
+    <w:lsdException w:name="Medium Grid 1 Accent 2" w:semiHidden="0" w:uiPriority="67" w:unhideWhenUsed="0"/>
+    <w:lsdException w:name="Medium Grid 2 Accent 2" w:semiHidden="0" w:uiPriority="68" w:unhideWhenUsed="0"/>
+    <w:lsdException w:name="Medium Grid 3 Accent 2" w:semiHidden="0" w:uiPriority="69" w:unhideWhenUsed="0"/>
+    <w:lsdException w:name="Dark List Accent 2" w:semiHidden="0" w:uiPriority="70" w:unhideWhenUsed="0"/>
+    <w:lsdException w:name="Colorful Shading Accent 2" w:semiHidden="0" w:uiPriority="71" w:unhideWhenUsed="0"/>
+    <w:lsdException w:name="Colorful List Accent 2" w:semiHidden="0" w:uiPriority="72" w:unhideWhenUsed="0"/>
+    <w:lsdException w:name="Colorful Grid Accent 2" w:semiHidden="0" w:uiPriority="73" w:unhideWhenUsed="0"/>
+    <w:lsdException w:name="Light Shading Accent 3" w:semiHidden="0" w:uiPriority="60" w:unhideWhenUsed="0"/>
+    <w:lsdException w:name="Light List Accent 3" w:semiHidden="0" w:uiPriority="61" w:unhideWhenUsed="0"/>
+    <w:lsdException w:name="Light Grid Accent 3" w:semiHidden="0" w:uiPriority="62" w:unhideWhenUsed="0"/>
+    <w:lsdException w:name="Medium Shading 1 Accent 3" w:semiHidden="0" w:uiPriority="63" w:unhideWhenUsed="0"/>
+    <w:lsdException w:name="Medium Shading 2 Accent 3" w:semiHidden="0" w:uiPriority="64" w:unhideWhenUsed="0"/>
+    <w:lsdException w:name="Medium List 1 Accent 3" w:semiHidden="0" w:uiPriority="65" w:unhideWhenUsed="0"/>
+    <w:lsdException w:name="Medium List 2 Accent 3" w:semiHidden="0" w:uiPriority="66" w:unhideWhenUsed="0"/>
+    <w:lsdException w:name="Medium Grid 1 Accent 3" w:semiHidden="0" w:uiPriority="67" w:unhideWhenUsed="0"/>
+    <w:lsdException w:name="Medium Grid 2 Accent 3" w:semiHidden="0" w:uiPriority="68" w:unhideWhenUsed="0"/>
+    <w:lsdException w:name="Medium Grid 3 Accent 3" w:semiHidden="0" w:uiPriority="69" w:unhideWhenUsed="0"/>
+    <w:lsdException w:name="Dark List Accent 3" w:semiHidden="0" w:uiPriority="70" w:unhideWhenUsed="0"/>
+    <w:lsdException w:name="Colorful Shading Accent 3" w:semiHidden="0" w:uiPriority="71" w:unhideWhenUsed="0"/>
+    <w:lsdException w:name="Colorful List Accent 3" w:semiHidden="0" w:uiPriority="72" w:unhideWhenUsed="0"/>
+    <w:lsdException w:name="Colorful Grid Accent 3" w:semiHidden="0" w:uiPriority="73" w:unhideWhenUsed="0"/>
+    <w:lsdException w:name="Light Shading Accent 4" w:semiHidden="0" w:uiPriority="60" w:unhideWhenUsed="0"/>
+    <w:lsdException w:name="Light List Accent 4" w:semiHidden="0" w:uiPriority="61" w:unhideWhenUsed="0"/>
+    <w:lsdException w:name="Light Grid Accent 4" w:semiHidden="0" w:uiPriority="62" w:unhideWhenUsed="0"/>
+    <w:lsdException w:name="Medium Shading 1 Accent 4" w:semiHidden="0" w:uiPriority="63" w:unhideWhenUsed="0"/>
+    <w:lsdException w:name="Medium Shading 2 Accent 4" w:semiHidden="0" w:uiPriority="64" w:unhideWhenUsed="0"/>
+    <w:lsdException w:name="Medium List 1 Accent 4" w:semiHidden="0" w:uiPriority="65" w:unhideWhenUsed="0"/>
+    <w:lsdException w:name="Medium List 2 Accent 4" w:semiHidden="0" w:uiPriority="66" w:unhideWhenUsed="0"/>
+    <w:lsdException w:name="Medium Grid 1 Accent 4" w:semiHidden="0" w:uiPriority="67" w:unhideWhenUsed="0"/>
+    <w:lsdException w:name="Medium Grid 2 Accent 4" w:semiHidden="0" w:uiPriority="68" w:unhideWhenUsed="0"/>
+    <w:lsdException w:name="Medium Grid 3 Accent 4" w:semiHidden="0" w:uiPriority="69" w:unhideWhenUsed="0"/>
+    <w:lsdException w:name="Dark List Accent 4" w:semiHidden="0" w:uiPriority="70" w:unhideWhenUsed="0"/>
+    <w:lsdException w:name="Colorful Shading Accent 4" w:semiHidden="0" w:uiPriority="71" w:unhideWhenUsed="0"/>
+    <w:lsdException w:name="Colorful List Accent 4" w:semiHidden="0" w:uiPriority="72" w:unhideWhenUsed="0"/>
+    <w:lsdException w:name="Colorful Grid Accent 4" w:semiHidden="0" w:uiPriority="73" w:unhideWhenUsed="0"/>
+    <w:lsdException w:name="Light Shading Accent 5" w:semiHidden="0" w:uiPriority="60" w:unhideWhenUsed="0"/>
+    <w:lsdException w:name="Light List Accent 5" w:semiHidden="0" w:uiPriority="61" w:unhideWhenUsed="0"/>
+    <w:lsdException w:name="Light Grid Accent 5" w:semiHidden="0" w:uiPriority="62" w:unhideWhenUsed="0"/>
+    <w:lsdException w:name="Medium Shading 1 Accent 5" w:semiHidden="0" w:uiPriority="63" w:unhideWhenUsed="0"/>
+    <w:lsdException w:name="Medium Shading 2 Accent 5" w:semiHidden="0" w:uiPriority="64" w:unhideWhenUsed="0"/>
+    <w:lsdException w:name="Medium List 1 Accent 5" w:semiHidden="0" w:uiPriority="65" w:unhideWhenUsed="0"/>
+    <w:lsdException w:name="Medium List 2 Accent 5" w:semiHidden="0" w:uiPriority="66" w:unhideWhenUsed="0"/>
+    <w:lsdException w:name="Medium Grid 1 Accent 5" w:semiHidden="0" w:uiPriority="67" w:unhideWhenUsed="0"/>
+    <w:lsdException w:name="Medium Grid 2 Accent 5" w:semiHidden="0" w:uiPriority="68" w:unhideWhenUsed="0"/>
+    <w:lsdException w:name="Medium Grid 3 Accent 5" w:semiHidden="0" w:uiPriority="69" w:unhideWhenUsed="0"/>
+    <w:lsdException w:name="Dark List Accent 5" w:semiHidden="0" w:uiPriority="70" w:unhideWhenUsed="0"/>
+    <w:lsdException w:name="Colorful Shading Accent 5" w:semiHidden="0" w:uiPriority="71" w:unhideWhenUsed="0"/>
+    <w:lsdException w:name="Colorful List Accent 5" w:semiHidden="0" w:uiPriority="72" w:unhideWhenUsed="0"/>
+    <w:lsdException w:name="Colorful Grid Accent 5" w:semiHidden="0" w:uiPriority="73" w:unhideWhenUsed="0"/>
+    <w:lsdException w:name="Light Shading Accent 6" w:semiHidden="0" w:uiPriority="60" w:unhideWhenUsed="0"/>
+    <w:lsdException w:name="Light List Accent 6" w:semiHidden="0" w:uiPriority="61" w:unhideWhenUsed="0"/>
+    <w:lsdException w:name="Light Grid Accent 6" w:semiHidden="0" w:uiPriority="62" w:unhideWhenUsed="0"/>
+    <w:lsdException w:name="Medium Shading 1 Accent 6" w:semiHidden="0" w:uiPriority="63" w:unhideWhenUsed="0"/>
+    <w:lsdException w:name="Medium Shading 2 Accent 6" w:semiHidden="0" w:uiPriority="64" w:unhideWhenUsed="0"/>
+    <w:lsdException w:name="Medium List 1 Accent 6" w:semiHidden="0" w:uiPriority="65" w:unhideWhenUsed="0"/>
+    <w:lsdException w:name="Medium List 2 Accent 6" w:semiHidden="0" w:uiPriority="66" w:unhideWhenUsed="0"/>
+    <w:lsdException w:name="Medium Grid 1 Accent 6" w:semiHidden="0" w:uiPriority="67" w:unhideWhenUsed="0"/>
+    <w:lsdException w:name="Medium Grid 2 Accent 6" w:semiHidden="0" w:uiPriority="68" w:unhideWhenUsed="0"/>
+    <w:lsdException w:name="Medium Grid 3 Accent 6" w:semiHidden="0" w:uiPriority="69" w:unhideWhenUsed="0"/>
+    <w:lsdException w:name="Dark List Accent 6" w:semiHidden="0" w:uiPriority="70" w:unhideWhenUsed="0"/>
+    <w:lsdException w:name="Colorful Shading Accent 6" w:semiHidden="0" w:uiPriority="71" w:unhideWhenUsed="0"/>
+    <w:lsdException w:name="Colorful List Accent 6" w:semiHidden="0" w:uiPriority="72" w:unhideWhenUsed="0"/>
+    <w:lsdException w:name="Colorful Grid Accent 6" w:semiHidden="0" w:uiPriority="73" w:unhideWhenUsed="0"/>
+    <w:lsdException w:name="Subtle Emphasis" w:semiHidden="0" w:uiPriority="19" w:unhideWhenUsed="0" w:qFormat="1"/>
+    <w:lsdException w:name="Intense Emphasis" w:semiHidden="0" w:uiPriority="21" w:unhideWhenUsed="0" w:qFormat="1"/>
+    <w:lsdException w:name="Subtle Reference" w:semiHidden="0" w:uiPriority="31" w:unhideWhenUsed="0" w:qFormat="1"/>
+    <w:lsdException w:name="Intense Reference" w:semiHidden="0" w:uiPriority="32" w:unhideWhenUsed="0" w:qFormat="1"/>
+    <w:lsdException w:name="Book Title" w:semiHidden="0" w:uiPriority="33" w:unhideWhenUsed="0" w:qFormat="1"/>
+    <w:lsdException w:name="Bibliography" w:uiPriority="37"/>
+    <w:lsdException w:name="TOC Heading" w:uiPriority="39" w:qFormat="1"/>
+  </w:latentStyles>
+  <w:style w:type="paragraph" w:default="1" w:styleId="Normal">
+    <w:name w:val="Normal"/>
+    <w:qFormat/>
+  </w:style>
+  <w:style w:type="paragraph" w:styleId="Heading1">
+    <w:name w:val="heading 1"/>
+    <w:basedOn w:val="Normal"/>
+    <w:next w:val="Normal"/>
+    <w:uiPriority w:val="9"/>
+    <w:qFormat/>
+    <w:pPr>
+      <w:keepNext/>
+      <w:keepLines/>
+      <w:spacing w:before="400" w:after="120"/>
+      <w:outlineLvl w:val="0"/>
+    </w:pPr>
+    <w:rPr>
+      <w:sz w:val="40"/>
+      <w:szCs w:val="40"/>
+    </w:rPr>
+  </w:style>
+  <w:style w:type="paragraph" w:styleId="Heading2">
+    <w:name w:val="heading 2"/>
+    <w:basedOn w:val="Normal"/>
+    <w:next w:val="Normal"/>
+    <w:uiPriority w:val="9"/>
+    <w:unhideWhenUsed/>
+    <w:qFormat/>
+    <w:pPr>
+      <w:keepNext/>
+      <w:keepLines/>
+      <w:spacing w:before="360" w:after="120"/>
+      <w:outlineLvl w:val="1"/>
+    </w:pPr>
+    <w:rPr>
+      <w:sz w:val="32"/>
+      <w:szCs w:val="32"/>
+    </w:rPr>
+  </w:style>
+  <w:style w:type="paragraph" w:styleId="Heading3">
+    <w:name w:val="heading 3"/>
+    <w:basedOn w:val="Normal"/>
+    <w:next w:val="Normal"/>
+    <w:uiPriority w:val="9"/>
+    <w:unhideWhenUsed/>
+    <w:qFormat/>
+    <w:pPr>
+      <w:keepNext/>
+      <w:keepLines/>
+      <w:spacing w:before="320" w:after="80"/>
+      <w:outlineLvl w:val="2"/>
+    </w:pPr>
+    <w:rPr>
+      <w:color w:val="434343"/>
+      <w:sz w:val="28"/>
+      <w:szCs w:val="28"/>
+    </w:rPr>
+  </w:style>
+  <w:style w:type="paragraph" w:styleId="Heading4">
+    <w:name w:val="heading 4"/>
+    <w:basedOn w:val="Normal"/>
+    <w:next w:val="Normal"/>
+    <w:uiPriority w:val="9"/>
+    <w:unhideWhenUsed/>
+    <w:qFormat/>
+    <w:pPr>
+      <w:keepNext/>
+      <w:keepLines/>
+      <w:spacing w:before="280" w:after="80"/>
+      <w:outlineLvl w:val="3"/>
+    </w:pPr>
+    <w:rPr>
+      <w:color w:val="666666"/>
+      <w:sz w:val="24"/>
+      <w:szCs w:val="24"/>
+    </w:rPr>
+  </w:style>
+  <w:style w:type="paragraph" w:styleId="Heading5">
+    <w:name w:val="heading 5"/>
+    <w:basedOn w:val="Normal"/>
+    <w:next w:val="Normal"/>
+    <w:uiPriority w:val="9"/>
+    <w:unhideWhenUsed/>
+    <w:qFormat/>
+    <w:pPr>
+      <w:keepNext/>
+      <w:keepLines/>
+      <w:spacing w:before="240" w:after="80"/>
+      <w:outlineLvl w:val="4"/>
+    </w:pPr>
+    <w:rPr>
+      <w:color w:val="666666"/>
+    </w:rPr>
+  </w:style>
+  <w:style w:type="paragraph" w:styleId="Heading6">
+    <w:name w:val="heading 6"/>
+    <w:basedOn w:val="Normal"/>
+    <w:next w:val="Normal"/>
+    <w:uiPriority w:val="9"/>
+    <w:unhideWhenUsed/>
+    <w:qFormat/>
+    <w:pPr>
+      <w:keepNext/>
+      <w:keepLines/>
+      <w:spacing w:before="240" w:after="80"/>
+      <w:outlineLvl w:val="5"/>
+    </w:pPr>
+    <w:rPr>
+      <w:i/>
+      <w:color w:val="666666"/>
+    </w:rPr>
+  </w:style>
+  <w:style w:type="character" w:default="1" w:styleId="DefaultParagraphFont">
+    <w:name w:val="Default Paragraph Font"/>
+    <w:uiPriority w:val="1"/>
+    <w:semiHidden/>
+    <w:unhideWhenUsed/>
+  </w:style>
+  <w:style w:type="table" w:default="1" w:styleId="TableNormal">
+    <w:name w:val="Normal Table"/>
+    <w:uiPriority w:val="99"/>
+    <w:semiHidden/>
+    <w:unhideWhenUsed/>
+    <w:tblPr>
+      <w:tblInd w:w="0" w:type="dxa"/>
+      <w:tblCellMar>
+        <w:top w:w="0" w:type="dxa"/>
+        <w:left w:w="108" w:type="dxa"/>
+        <w:bottom w:w="0" w:type="dxa"/>
+        <w:right w:w="108" w:type="dxa"/>
+      </w:tblCellMar>
+    </w:tblPr>
+  </w:style>
+  <w:style w:type="numbering" w:default="1" w:styleId="NoList">
+    <w:name w:val="No List"/>
+    <w:uiPriority w:val="99"/>
+    <w:semiHidden/>
+    <w:unhideWhenUsed/>
+  </w:style>
+  <w:style w:type="paragraph" w:styleId="Title">
+    <w:name w:val="Title"/>
+    <w:basedOn w:val="Normal"/>
+    <w:next w:val="Normal"/>
+    <w:uiPriority w:val="10"/>
+    <w:qFormat/>
+    <w:pPr>
+      <w:keepNext/>
+      <w:keepLines/>
+      <w:spacing w:after="60"/>
+    </w:pPr>
+    <w:rPr>
+      <w:sz w:val="52"/>
+      <w:szCs w:val="52"/>
+    </w:rPr>
+  </w:style>
+  <w:style w:type="paragraph" w:styleId="Subtitle">
+    <w:name w:val="Subtitle"/>
+    <w:basedOn w:val="Normal"/>
+    <w:next w:val="Normal"/>
+    <w:uiPriority w:val="11"/>
+    <w:qFormat/>
+    <w:pPr>
+      <w:keepNext/>
+      <w:keepLines/>
+      <w:spacing w:after="320"/>
+    </w:pPr>
+    <w:rPr>
+      <w:color w:val="666666"/>
+      <w:sz w:val="30"/>
+      <w:szCs w:val="30"/>
+    </w:rPr>
+  </w:style>
+  <w:style w:type="table" w:customStyle="1" w:styleId="a">
+    <w:basedOn w:val="TableNormal"/>
+    <w:tblPr>
+      <w:tblStyleRowBandSize w:val="1"/>
+      <w:tblStyleColBandSize w:val="1"/>
+      <w:tblInd w:w="0" w:type="dxa"/>
+      <w:tblCellMar>
+        <w:top w:w="100" w:type="dxa"/>
+        <w:left w:w="100" w:type="dxa"/>
+        <w:bottom w:w="100" w:type="dxa"/>
+        <w:right w:w="100" w:type="dxa"/>
+      </w:tblCellMar>
+    </w:tblPr>
+  </w:style>
+  <w:style w:type="paragraph" w:styleId="NormalWeb">
+    <w:name w:val="Normal (Web)"/>
+    <w:basedOn w:val="Normal"/>
+    <w:uiPriority w:val="99"/>
+    <w:semiHidden/>
+    <w:unhideWhenUsed/>
+    <w:rsid w:val="006F1458"/>
+    <w:pPr>
+      <w:spacing w:before="100" w:beforeAutospacing="1" w:after="100" w:afterAutospacing="1" w:line="240" w:lineRule="auto"/>
+    </w:pPr>
+    <w:rPr>
+      <w:rFonts w:ascii="Times New Roman" w:eastAsia="Times New Roman" w:hAnsi="Times New Roman" w:cs="Times New Roman"/>
+      <w:sz w:val="24"/>
+      <w:szCs w:val="24"/>
+      <w:lang w:val="en-US"/>
+    </w:rPr>
+  </w:style>
+  <w:style w:type="paragraph" w:styleId="ListParagraph">
+    <w:name w:val="List Paragraph"/>
+    <w:basedOn w:val="Normal"/>
+    <w:uiPriority w:val="34"/>
+    <w:qFormat/>
+    <w:rsid w:val="006828C8"/>
+    <w:pPr>
+      <w:ind w:left="720"/>
+      <w:contextualSpacing/>
+    </w:pPr>
   </w:style>
 </w:styles>
 </file>

</xml_diff>